<commit_message>
end + presentation + diargams
</commit_message>
<xml_diff>
--- a/Пояснительная записка.docx
+++ b/Пояснительная записка.docx
@@ -711,6 +711,13 @@
     </w:p>
     <w:sdt>
       <w:sdtPr>
+        <w:rPr>
+          <w:rFonts w:asciiTheme="minorHAnsi" w:eastAsiaTheme="minorHAnsi" w:hAnsiTheme="minorHAnsi" w:cstheme="minorBidi"/>
+          <w:color w:val="auto"/>
+          <w:sz w:val="22"/>
+          <w:szCs w:val="22"/>
+          <w:lang w:eastAsia="en-US"/>
+        </w:rPr>
         <w:id w:val="2120953603"/>
         <w:docPartObj>
           <w:docPartGallery w:val="Table of Contents"/>
@@ -719,13 +726,8 @@
       </w:sdtPr>
       <w:sdtEndPr>
         <w:rPr>
-          <w:rFonts w:asciiTheme="minorHAnsi" w:eastAsiaTheme="minorHAnsi" w:hAnsiTheme="minorHAnsi" w:cstheme="minorBidi"/>
           <w:b/>
           <w:bCs/>
-          <w:color w:val="auto"/>
-          <w:sz w:val="22"/>
-          <w:szCs w:val="22"/>
-          <w:lang w:eastAsia="en-US"/>
         </w:rPr>
       </w:sdtEndPr>
       <w:sdtContent>
@@ -1460,7 +1462,7 @@
                 <w:noProof/>
                 <w:webHidden/>
               </w:rPr>
-              <w:t>19</w:t>
+              <w:t>20</w:t>
             </w:r>
             <w:r>
               <w:rPr>
@@ -1551,7 +1553,7 @@
                 <w:noProof/>
                 <w:webHidden/>
               </w:rPr>
-              <w:t>23</w:t>
+              <w:t>24</w:t>
             </w:r>
             <w:r>
               <w:rPr>
@@ -1642,7 +1644,7 @@
                 <w:noProof/>
                 <w:webHidden/>
               </w:rPr>
-              <w:t>26</w:t>
+              <w:t>27</w:t>
             </w:r>
             <w:r>
               <w:rPr>
@@ -1712,7 +1714,7 @@
                 <w:noProof/>
                 <w:webHidden/>
               </w:rPr>
-              <w:t>28</w:t>
+              <w:t>29</w:t>
             </w:r>
             <w:r>
               <w:rPr>
@@ -1782,7 +1784,7 @@
                 <w:noProof/>
                 <w:webHidden/>
               </w:rPr>
-              <w:t>29</w:t>
+              <w:t>30</w:t>
             </w:r>
             <w:r>
               <w:rPr>
@@ -1861,7 +1863,7 @@
                 <w:noProof/>
                 <w:webHidden/>
               </w:rPr>
-              <w:t>30</w:t>
+              <w:t>31</w:t>
             </w:r>
             <w:r>
               <w:rPr>
@@ -8669,37 +8671,6 @@
     </w:p>
     <w:p>
       <w:pPr>
-        <w:spacing w:after="0" w:line="360" w:lineRule="auto"/>
-        <w:ind w:left="54" w:firstLine="654"/>
-        <w:jc w:val="both"/>
-        <w:rPr>
-          <w:rFonts w:ascii="Times New Roman" w:eastAsia="Times New Roman" w:hAnsi="Times New Roman" w:cs="Times New Roman"/>
-          <w:sz w:val="28"/>
-          <w:szCs w:val="28"/>
-          <w:lang w:eastAsia="ru-RU"/>
-        </w:rPr>
-      </w:pPr>
-      <w:r>
-        <w:rPr>
-          <w:rFonts w:ascii="Times New Roman" w:eastAsia="Times New Roman" w:hAnsi="Times New Roman" w:cs="Times New Roman"/>
-          <w:sz w:val="28"/>
-          <w:szCs w:val="28"/>
-          <w:lang w:eastAsia="ru-RU"/>
-        </w:rPr>
-        <w:t>IDEF1X</w:t>
-      </w:r>
-      <w:r>
-        <w:rPr>
-          <w:rFonts w:ascii="Times New Roman" w:eastAsia="Times New Roman" w:hAnsi="Times New Roman" w:cs="Times New Roman"/>
-          <w:sz w:val="28"/>
-          <w:szCs w:val="28"/>
-          <w:lang w:eastAsia="ru-RU"/>
-        </w:rPr>
-        <w:t xml:space="preserve"> модель:</w:t>
-      </w:r>
-    </w:p>
-    <w:p>
-      <w:pPr>
         <w:pStyle w:val="a7"/>
         <w:spacing w:after="0" w:line="360" w:lineRule="auto"/>
         <w:ind w:left="0"/>
@@ -8718,10 +8689,10 @@
           <w14:ligatures w14:val="standardContextual"/>
         </w:rPr>
         <w:drawing>
-          <wp:inline distT="0" distB="0" distL="0" distR="0" wp14:anchorId="5FBCB364" wp14:editId="3C633CA8">
-            <wp:extent cx="5913120" cy="2368550"/>
-            <wp:effectExtent l="0" t="0" r="0" b="0"/>
-            <wp:docPr id="1" name="Рисунок 1"/>
+          <wp:inline distT="0" distB="0" distL="0" distR="0" wp14:anchorId="5B7786BE" wp14:editId="5EA9638C">
+            <wp:extent cx="5940425" cy="2405380"/>
+            <wp:effectExtent l="0" t="0" r="3175" b="0"/>
+            <wp:docPr id="6" name="Рисунок 6"/>
             <wp:cNvGraphicFramePr>
               <a:graphicFrameLocks xmlns:a="http://schemas.openxmlformats.org/drawingml/2006/main" noChangeAspect="1"/>
             </wp:cNvGraphicFramePr>
@@ -8729,7 +8700,7 @@
               <a:graphicData uri="http://schemas.openxmlformats.org/drawingml/2006/picture">
                 <pic:pic xmlns:pic="http://schemas.openxmlformats.org/drawingml/2006/picture">
                   <pic:nvPicPr>
-                    <pic:cNvPr id="1" name="Рисунок 1"/>
+                    <pic:cNvPr id="6" name="Рисунок 6"/>
                     <pic:cNvPicPr/>
                   </pic:nvPicPr>
                   <pic:blipFill>
@@ -8747,7 +8718,7 @@
                   <pic:spPr>
                     <a:xfrm>
                       <a:off x="0" y="0"/>
-                      <a:ext cx="5913120" cy="2368550"/>
+                      <a:ext cx="5940425" cy="2405380"/>
                     </a:xfrm>
                     <a:prstGeom prst="rect">
                       <a:avLst/>
@@ -8819,374 +8790,30 @@
     </w:p>
     <w:p>
       <w:pPr>
-        <w:pStyle w:val="a7"/>
-        <w:numPr>
-          <w:ilvl w:val="2"/>
-          <w:numId w:val="2"/>
-        </w:numPr>
-        <w:spacing w:after="0" w:line="360" w:lineRule="auto"/>
-        <w:rPr>
-          <w:rFonts w:ascii="Times New Roman" w:eastAsia="Times New Roman" w:hAnsi="Times New Roman" w:cs="Times New Roman"/>
-          <w:sz w:val="28"/>
-          <w:szCs w:val="28"/>
-          <w:lang w:eastAsia="ru-RU"/>
-        </w:rPr>
-      </w:pPr>
-      <w:r>
-        <w:rPr>
-          <w:rFonts w:ascii="Times New Roman" w:eastAsia="Times New Roman" w:hAnsi="Times New Roman" w:cs="Times New Roman"/>
-          <w:sz w:val="28"/>
-          <w:szCs w:val="28"/>
-          <w:lang w:eastAsia="ru-RU"/>
-        </w:rPr>
-        <w:t>Проектирование пользовательского интерфейса</w:t>
-      </w:r>
-    </w:p>
-    <w:p>
-      <w:pPr>
-        <w:spacing w:after="0" w:line="360" w:lineRule="auto"/>
-        <w:ind w:firstLine="708"/>
-        <w:jc w:val="both"/>
-        <w:rPr>
-          <w:rFonts w:ascii="Times New Roman" w:eastAsia="Times New Roman" w:hAnsi="Times New Roman" w:cs="Times New Roman"/>
-          <w:sz w:val="28"/>
-          <w:szCs w:val="28"/>
-          <w:lang w:eastAsia="ru-RU"/>
-        </w:rPr>
-      </w:pPr>
-      <w:r>
-        <w:rPr>
-          <w:rFonts w:ascii="Times New Roman" w:eastAsia="Times New Roman" w:hAnsi="Times New Roman" w:cs="Times New Roman"/>
-          <w:sz w:val="28"/>
-          <w:szCs w:val="28"/>
-          <w:lang w:eastAsia="ru-RU"/>
-        </w:rPr>
-        <w:t xml:space="preserve">Дизайн пользовательского интерфейса был разработан в приложении Figma. </w:t>
-      </w:r>
-    </w:p>
-    <w:p>
-      <w:pPr>
-        <w:spacing w:after="0" w:line="360" w:lineRule="auto"/>
-        <w:ind w:firstLine="708"/>
-        <w:jc w:val="both"/>
-        <w:rPr>
-          <w:rFonts w:ascii="Times New Roman" w:eastAsia="Times New Roman" w:hAnsi="Times New Roman" w:cs="Times New Roman"/>
-          <w:sz w:val="28"/>
-          <w:szCs w:val="28"/>
-          <w:lang w:eastAsia="ru-RU"/>
-        </w:rPr>
-      </w:pPr>
-      <w:proofErr w:type="spellStart"/>
-      <w:r>
-        <w:rPr>
-          <w:rFonts w:ascii="Times New Roman" w:eastAsia="Times New Roman" w:hAnsi="Times New Roman" w:cs="Times New Roman"/>
-          <w:sz w:val="28"/>
-          <w:szCs w:val="28"/>
-          <w:lang w:eastAsia="ru-RU"/>
-        </w:rPr>
-        <w:t>Figma</w:t>
-      </w:r>
-      <w:proofErr w:type="spellEnd"/>
-      <w:r>
-        <w:rPr>
-          <w:rFonts w:ascii="Times New Roman" w:eastAsia="Times New Roman" w:hAnsi="Times New Roman" w:cs="Times New Roman"/>
-          <w:sz w:val="28"/>
-          <w:szCs w:val="28"/>
-          <w:lang w:eastAsia="ru-RU"/>
-        </w:rPr>
-        <w:t xml:space="preserve"> (Фигма) </w:t>
-      </w:r>
-      <w:r>
-        <w:rPr>
-          <w:rFonts w:ascii="Times New Roman" w:eastAsia="Times New Roman" w:hAnsi="Times New Roman" w:cs="Times New Roman"/>
-          <w:sz w:val="28"/>
-          <w:szCs w:val="28"/>
-          <w:lang w:eastAsia="ru-RU"/>
-        </w:rPr>
-        <w:t>– э</w:t>
-      </w:r>
-      <w:r>
-        <w:rPr>
-          <w:rFonts w:ascii="Times New Roman" w:eastAsia="Times New Roman" w:hAnsi="Times New Roman" w:cs="Times New Roman"/>
-          <w:sz w:val="28"/>
-          <w:szCs w:val="28"/>
-          <w:lang w:eastAsia="ru-RU"/>
-        </w:rPr>
-        <w:t>то инструмент для дизайна интерфейсов, который</w:t>
-      </w:r>
-      <w:r>
-        <w:rPr>
-          <w:rFonts w:ascii="Times New Roman" w:eastAsia="Times New Roman" w:hAnsi="Times New Roman" w:cs="Times New Roman"/>
-          <w:sz w:val="28"/>
-          <w:szCs w:val="28"/>
-          <w:lang w:eastAsia="ru-RU"/>
-        </w:rPr>
-        <w:t xml:space="preserve"> </w:t>
-      </w:r>
-      <w:r>
-        <w:rPr>
-          <w:rFonts w:ascii="Times New Roman" w:eastAsia="Times New Roman" w:hAnsi="Times New Roman" w:cs="Times New Roman"/>
-          <w:sz w:val="28"/>
-          <w:szCs w:val="28"/>
-          <w:lang w:eastAsia="ru-RU"/>
-        </w:rPr>
-        <w:t xml:space="preserve">позволяет создавать профессиональные макеты и прототипы приложений и веб-сайтов. Figma работает в браузере и имеет широкий набор функций, включая векторный дизайн, редактирование изображений, создание макетов и </w:t>
-      </w:r>
-      <w:r>
-        <w:rPr>
-          <w:rFonts w:ascii="Times New Roman" w:eastAsia="Times New Roman" w:hAnsi="Times New Roman" w:cs="Times New Roman"/>
-          <w:sz w:val="28"/>
-          <w:szCs w:val="28"/>
-          <w:lang w:eastAsia="ru-RU"/>
+        <w:spacing w:after="0" w:line="360" w:lineRule="auto"/>
+        <w:jc w:val="center"/>
+        <w:rPr>
+          <w:rFonts w:ascii="Times New Roman" w:eastAsia="Times New Roman" w:hAnsi="Times New Roman" w:cs="Times New Roman"/>
+          <w:sz w:val="28"/>
+          <w:szCs w:val="28"/>
+          <w:lang w:eastAsia="ru-RU"/>
+        </w:rPr>
+      </w:pPr>
+      <w:r>
+        <w:rPr>
+          <w:rFonts w:ascii="Times New Roman" w:eastAsia="Times New Roman" w:hAnsi="Times New Roman" w:cs="Times New Roman"/>
+          <w:noProof/>
+          <w:sz w:val="28"/>
+          <w:szCs w:val="28"/>
+          <w:lang w:eastAsia="ru-RU"/>
+          <w14:ligatures w14:val="standardContextual"/>
         </w:rPr>
         <w:lastRenderedPageBreak/>
-        <w:t>прототипов с возможностью комментирования и обратной связи, а также возможность прямого доступа к дизайну из любого места.</w:t>
-      </w:r>
-    </w:p>
-    <w:p>
-      <w:pPr>
-        <w:pStyle w:val="a7"/>
-        <w:numPr>
-          <w:ilvl w:val="3"/>
-          <w:numId w:val="2"/>
-        </w:numPr>
-        <w:spacing w:after="0" w:line="360" w:lineRule="auto"/>
-        <w:ind w:left="0" w:firstLine="709"/>
-        <w:rPr>
-          <w:rFonts w:ascii="Times New Roman" w:eastAsia="Times New Roman" w:hAnsi="Times New Roman" w:cs="Times New Roman"/>
-          <w:sz w:val="28"/>
-          <w:szCs w:val="28"/>
-          <w:lang w:eastAsia="ru-RU"/>
-        </w:rPr>
-      </w:pPr>
-      <w:r>
-        <w:rPr>
-          <w:rFonts w:ascii="Times New Roman" w:eastAsia="Times New Roman" w:hAnsi="Times New Roman" w:cs="Times New Roman"/>
-          <w:sz w:val="28"/>
-          <w:szCs w:val="28"/>
-          <w:lang w:eastAsia="ru-RU"/>
-        </w:rPr>
-        <w:t xml:space="preserve">Экран </w:t>
-      </w:r>
-      <w:r>
-        <w:rPr>
-          <w:rFonts w:ascii="Times New Roman" w:eastAsia="Times New Roman" w:hAnsi="Times New Roman" w:cs="Times New Roman"/>
-          <w:sz w:val="28"/>
-          <w:szCs w:val="28"/>
-          <w:lang w:eastAsia="ru-RU"/>
-        </w:rPr>
-        <w:t>регистрации</w:t>
-      </w:r>
-    </w:p>
-    <w:p>
-      <w:pPr>
-        <w:spacing w:after="0" w:line="360" w:lineRule="auto"/>
-        <w:ind w:firstLine="708"/>
-        <w:jc w:val="both"/>
-        <w:rPr>
-          <w:rFonts w:ascii="Times New Roman" w:eastAsia="Times New Roman" w:hAnsi="Times New Roman" w:cs="Times New Roman"/>
-          <w:sz w:val="28"/>
-          <w:szCs w:val="28"/>
-          <w:lang w:eastAsia="ru-RU"/>
-        </w:rPr>
-      </w:pPr>
-      <w:bookmarkStart w:id="18" w:name="_Hlk135949860"/>
-      <w:r>
-        <w:rPr>
-          <w:rFonts w:ascii="Times New Roman" w:eastAsia="Times New Roman" w:hAnsi="Times New Roman" w:cs="Times New Roman"/>
-          <w:sz w:val="28"/>
-          <w:szCs w:val="28"/>
-          <w:lang w:eastAsia="ru-RU"/>
-        </w:rPr>
-        <w:t>В</w:t>
-      </w:r>
-      <w:r>
-        <w:rPr>
-          <w:rFonts w:ascii="Times New Roman" w:eastAsia="Times New Roman" w:hAnsi="Times New Roman" w:cs="Times New Roman"/>
-          <w:sz w:val="28"/>
-          <w:szCs w:val="28"/>
-          <w:lang w:eastAsia="ru-RU"/>
-        </w:rPr>
-        <w:t xml:space="preserve"> верхней части экран</w:t>
-      </w:r>
-      <w:r>
-        <w:rPr>
-          <w:rFonts w:ascii="Times New Roman" w:eastAsia="Times New Roman" w:hAnsi="Times New Roman" w:cs="Times New Roman"/>
-          <w:sz w:val="28"/>
-          <w:szCs w:val="28"/>
-          <w:lang w:eastAsia="ru-RU"/>
-        </w:rPr>
-        <w:t>а</w:t>
-      </w:r>
-      <w:r>
-        <w:rPr>
-          <w:rFonts w:ascii="Times New Roman" w:eastAsia="Times New Roman" w:hAnsi="Times New Roman" w:cs="Times New Roman"/>
-          <w:sz w:val="28"/>
-          <w:szCs w:val="28"/>
-          <w:lang w:eastAsia="ru-RU"/>
-        </w:rPr>
-        <w:t>,</w:t>
-      </w:r>
-      <w:r>
-        <w:rPr>
-          <w:rFonts w:ascii="Times New Roman" w:eastAsia="Times New Roman" w:hAnsi="Times New Roman" w:cs="Times New Roman"/>
-          <w:sz w:val="28"/>
-          <w:szCs w:val="28"/>
-          <w:lang w:eastAsia="ru-RU"/>
-        </w:rPr>
-        <w:t xml:space="preserve"> в правом углу,</w:t>
-      </w:r>
-      <w:r>
-        <w:rPr>
-          <w:rFonts w:ascii="Times New Roman" w:eastAsia="Times New Roman" w:hAnsi="Times New Roman" w:cs="Times New Roman"/>
-          <w:sz w:val="28"/>
-          <w:szCs w:val="28"/>
-          <w:lang w:eastAsia="ru-RU"/>
-        </w:rPr>
-        <w:t xml:space="preserve"> располагается кнопка с</w:t>
-      </w:r>
-      <w:r>
-        <w:rPr>
-          <w:rFonts w:ascii="Times New Roman" w:eastAsia="Times New Roman" w:hAnsi="Times New Roman" w:cs="Times New Roman"/>
-          <w:sz w:val="28"/>
-          <w:szCs w:val="28"/>
-          <w:lang w:eastAsia="ru-RU"/>
-        </w:rPr>
-        <w:t>о значком человечка</w:t>
-      </w:r>
-      <w:r>
-        <w:rPr>
-          <w:rFonts w:ascii="Times New Roman" w:eastAsia="Times New Roman" w:hAnsi="Times New Roman" w:cs="Times New Roman"/>
-          <w:sz w:val="28"/>
-          <w:szCs w:val="28"/>
-          <w:lang w:eastAsia="ru-RU"/>
-        </w:rPr>
-        <w:t xml:space="preserve"> (профиля) с плюсиком,</w:t>
-      </w:r>
-      <w:r>
-        <w:rPr>
-          <w:rFonts w:ascii="Times New Roman" w:eastAsia="Times New Roman" w:hAnsi="Times New Roman" w:cs="Times New Roman"/>
-          <w:sz w:val="28"/>
-          <w:szCs w:val="28"/>
-          <w:lang w:eastAsia="ru-RU"/>
-        </w:rPr>
-        <w:t xml:space="preserve"> </w:t>
-      </w:r>
-      <w:r>
-        <w:rPr>
-          <w:rFonts w:ascii="Times New Roman" w:eastAsia="Times New Roman" w:hAnsi="Times New Roman" w:cs="Times New Roman"/>
-          <w:sz w:val="28"/>
-          <w:szCs w:val="28"/>
-          <w:lang w:eastAsia="ru-RU"/>
-        </w:rPr>
-        <w:t xml:space="preserve">при нажатии по центру открывается окно с формой для </w:t>
-      </w:r>
-      <w:r>
-        <w:rPr>
-          <w:rFonts w:ascii="Times New Roman" w:eastAsia="Times New Roman" w:hAnsi="Times New Roman" w:cs="Times New Roman"/>
-          <w:sz w:val="28"/>
-          <w:szCs w:val="28"/>
-          <w:lang w:eastAsia="ru-RU"/>
-        </w:rPr>
-        <w:t>регистрации</w:t>
-      </w:r>
-      <w:r>
-        <w:rPr>
-          <w:rFonts w:ascii="Times New Roman" w:eastAsia="Times New Roman" w:hAnsi="Times New Roman" w:cs="Times New Roman"/>
-          <w:sz w:val="28"/>
-          <w:szCs w:val="28"/>
-          <w:lang w:eastAsia="ru-RU"/>
-        </w:rPr>
-        <w:t>,</w:t>
-      </w:r>
-      <w:r>
-        <w:rPr>
-          <w:rFonts w:ascii="Times New Roman" w:eastAsia="Times New Roman" w:hAnsi="Times New Roman" w:cs="Times New Roman"/>
-          <w:sz w:val="28"/>
-          <w:szCs w:val="28"/>
-          <w:lang w:eastAsia="ru-RU"/>
-        </w:rPr>
-        <w:t xml:space="preserve"> где пользователь указывает сво</w:t>
-      </w:r>
-      <w:r>
-        <w:rPr>
-          <w:rFonts w:ascii="Times New Roman" w:eastAsia="Times New Roman" w:hAnsi="Times New Roman" w:cs="Times New Roman"/>
-          <w:sz w:val="28"/>
-          <w:szCs w:val="28"/>
-          <w:lang w:eastAsia="ru-RU"/>
-        </w:rPr>
-        <w:t xml:space="preserve">ё </w:t>
-      </w:r>
-      <w:r>
-        <w:rPr>
-          <w:rFonts w:ascii="Times New Roman" w:eastAsia="Times New Roman" w:hAnsi="Times New Roman" w:cs="Times New Roman"/>
-          <w:sz w:val="28"/>
-          <w:szCs w:val="28"/>
-          <w:lang w:eastAsia="ru-RU"/>
-        </w:rPr>
-        <w:t>имя</w:t>
-      </w:r>
-      <w:r>
-        <w:rPr>
-          <w:rFonts w:ascii="Times New Roman" w:eastAsia="Times New Roman" w:hAnsi="Times New Roman" w:cs="Times New Roman"/>
-          <w:sz w:val="28"/>
-          <w:szCs w:val="28"/>
-          <w:lang w:eastAsia="ru-RU"/>
-        </w:rPr>
-        <w:t xml:space="preserve">, </w:t>
-      </w:r>
-      <w:r>
-        <w:rPr>
-          <w:rFonts w:ascii="Times New Roman" w:eastAsia="Times New Roman" w:hAnsi="Times New Roman" w:cs="Times New Roman"/>
-          <w:sz w:val="28"/>
-          <w:szCs w:val="28"/>
-          <w:lang w:eastAsia="ru-RU"/>
-        </w:rPr>
-        <w:t xml:space="preserve">почту и пароль, после чего </w:t>
-      </w:r>
-      <w:bookmarkEnd w:id="18"/>
-      <w:r>
-        <w:rPr>
-          <w:rFonts w:ascii="Times New Roman" w:eastAsia="Times New Roman" w:hAnsi="Times New Roman" w:cs="Times New Roman"/>
-          <w:sz w:val="28"/>
-          <w:szCs w:val="28"/>
-          <w:lang w:eastAsia="ru-RU"/>
-        </w:rPr>
-        <w:t>переносит на вкладку авторизации</w:t>
-      </w:r>
-      <w:r>
-        <w:rPr>
-          <w:rFonts w:ascii="Times New Roman" w:eastAsia="Times New Roman" w:hAnsi="Times New Roman" w:cs="Times New Roman"/>
-          <w:sz w:val="28"/>
-          <w:szCs w:val="28"/>
-          <w:lang w:eastAsia="ru-RU"/>
-        </w:rPr>
-        <w:t xml:space="preserve">. </w:t>
-      </w:r>
-    </w:p>
-    <w:p>
-      <w:pPr>
-        <w:spacing w:after="0" w:line="360" w:lineRule="auto"/>
-        <w:rPr>
-          <w:rFonts w:ascii="Times New Roman" w:eastAsia="Times New Roman" w:hAnsi="Times New Roman" w:cs="Times New Roman"/>
-          <w:sz w:val="28"/>
-          <w:szCs w:val="28"/>
-          <w:lang w:eastAsia="ru-RU"/>
-        </w:rPr>
-      </w:pPr>
-      <w:r>
-        <w:rPr>
-          <w:rFonts w:ascii="Times New Roman" w:eastAsia="Times New Roman" w:hAnsi="Times New Roman" w:cs="Times New Roman"/>
-          <w:noProof/>
-          <w:sz w:val="28"/>
-          <w:szCs w:val="28"/>
-          <w:lang w:eastAsia="ru-RU"/>
-        </w:rPr>
         <w:drawing>
-          <wp:inline distT="0" distB="0" distL="0" distR="0" wp14:anchorId="7339BE50" wp14:editId="094704C4">
-            <wp:extent cx="5940425" cy="325120"/>
-            <wp:effectExtent l="0" t="0" r="3175" b="0"/>
-            <wp:docPr id="5" name="Рисунок 5"/>
+          <wp:inline distT="0" distB="0" distL="0" distR="0" wp14:anchorId="18DE40DE" wp14:editId="51DA6885">
+            <wp:extent cx="5940425" cy="4003675"/>
+            <wp:effectExtent l="0" t="0" r="0" b="0"/>
+            <wp:docPr id="10" name="Рисунок 10"/>
             <wp:cNvGraphicFramePr>
               <a:graphicFrameLocks xmlns:a="http://schemas.openxmlformats.org/drawingml/2006/main" noChangeAspect="1"/>
             </wp:cNvGraphicFramePr>
@@ -9194,11 +8821,17 @@
               <a:graphicData uri="http://schemas.openxmlformats.org/drawingml/2006/picture">
                 <pic:pic xmlns:pic="http://schemas.openxmlformats.org/drawingml/2006/picture">
                   <pic:nvPicPr>
-                    <pic:cNvPr id="1" name=""/>
+                    <pic:cNvPr id="10" name="Рисунок 10"/>
                     <pic:cNvPicPr/>
                   </pic:nvPicPr>
                   <pic:blipFill>
-                    <a:blip r:embed="rId9"/>
+                    <a:blip r:embed="rId9">
+                      <a:extLst>
+                        <a:ext uri="{28A0092B-C50C-407E-A947-70E740481C1C}">
+                          <a14:useLocalDpi xmlns:a14="http://schemas.microsoft.com/office/drawing/2010/main" val="0"/>
+                        </a:ext>
+                      </a:extLst>
+                    </a:blip>
                     <a:stretch>
                       <a:fillRect/>
                     </a:stretch>
@@ -9206,7 +8839,7 @@
                   <pic:spPr>
                     <a:xfrm>
                       <a:off x="0" y="0"/>
-                      <a:ext cx="5940425" cy="325120"/>
+                      <a:ext cx="5940425" cy="4003675"/>
                     </a:xfrm>
                     <a:prstGeom prst="rect">
                       <a:avLst/>
@@ -9218,6 +8851,36 @@
           </wp:inline>
         </w:drawing>
       </w:r>
+    </w:p>
+    <w:p>
+      <w:pPr>
+        <w:spacing w:after="0" w:line="360" w:lineRule="auto"/>
+        <w:jc w:val="center"/>
+        <w:rPr>
+          <w:rFonts w:ascii="Times New Roman" w:eastAsia="Times New Roman" w:hAnsi="Times New Roman" w:cs="Times New Roman"/>
+          <w:sz w:val="28"/>
+          <w:szCs w:val="28"/>
+          <w:lang w:eastAsia="ru-RU"/>
+        </w:rPr>
+      </w:pPr>
+      <w:r>
+        <w:rPr>
+          <w:rFonts w:ascii="Times New Roman" w:eastAsia="Times New Roman" w:hAnsi="Times New Roman" w:cs="Times New Roman"/>
+          <w:sz w:val="28"/>
+          <w:szCs w:val="28"/>
+          <w:lang w:eastAsia="ru-RU"/>
+        </w:rPr>
+        <w:t>Рис. 2.</w:t>
+      </w:r>
+      <w:r>
+        <w:rPr>
+          <w:rFonts w:ascii="Times New Roman" w:eastAsia="Times New Roman" w:hAnsi="Times New Roman" w:cs="Times New Roman"/>
+          <w:sz w:val="28"/>
+          <w:szCs w:val="28"/>
+          <w:lang w:eastAsia="ru-RU"/>
+        </w:rPr>
+        <w:t>2</w:t>
+      </w:r>
       <w:r>
         <w:rPr>
           <w:rFonts w:ascii="Times New Roman" w:eastAsia="Times New Roman" w:hAnsi="Times New Roman" w:cs="Times New Roman"/>
@@ -9227,108 +8890,54 @@
         </w:rPr>
         <w:t xml:space="preserve"> </w:t>
       </w:r>
-    </w:p>
-    <w:p>
-      <w:pPr>
+      <w:r>
+        <w:rPr>
+          <w:rFonts w:ascii="Times New Roman" w:hAnsi="Times New Roman" w:cs="Times New Roman"/>
+          <w:color w:val="000000"/>
+          <w:sz w:val="28"/>
+          <w:szCs w:val="28"/>
+        </w:rPr>
+        <w:t>–</w:t>
+      </w:r>
+      <w:r>
+        <w:rPr>
+          <w:rFonts w:ascii="Times New Roman" w:eastAsia="Times New Roman" w:hAnsi="Times New Roman" w:cs="Times New Roman"/>
+          <w:sz w:val="28"/>
+          <w:szCs w:val="28"/>
+          <w:lang w:eastAsia="ru-RU"/>
+        </w:rPr>
+        <w:t xml:space="preserve"> </w:t>
+      </w:r>
+      <w:r>
+        <w:rPr>
+          <w:rFonts w:ascii="Times New Roman" w:eastAsia="Times New Roman" w:hAnsi="Times New Roman" w:cs="Times New Roman"/>
+          <w:sz w:val="28"/>
+          <w:szCs w:val="28"/>
+          <w:lang w:eastAsia="ru-RU"/>
+        </w:rPr>
+        <w:t xml:space="preserve">контекстная диаграмма </w:t>
+      </w:r>
+    </w:p>
+    <w:p>
+      <w:pPr>
+        <w:spacing w:after="0" w:line="360" w:lineRule="auto"/>
         <w:jc w:val="center"/>
         <w:rPr>
-          <w:rFonts w:ascii="Times New Roman" w:hAnsi="Times New Roman" w:cs="Times New Roman"/>
-          <w:sz w:val="28"/>
-          <w:szCs w:val="28"/>
-        </w:rPr>
-      </w:pPr>
-      <w:r>
-        <w:rPr>
-          <w:rFonts w:ascii="Times New Roman" w:hAnsi="Times New Roman" w:cs="Times New Roman"/>
-          <w:sz w:val="28"/>
-          <w:szCs w:val="28"/>
-        </w:rPr>
-        <w:t xml:space="preserve">Рис. </w:t>
-      </w:r>
-      <w:r>
-        <w:rPr>
-          <w:rFonts w:ascii="Times New Roman" w:hAnsi="Times New Roman" w:cs="Times New Roman"/>
-          <w:sz w:val="28"/>
-          <w:szCs w:val="28"/>
-        </w:rPr>
-        <w:t>2.2</w:t>
-      </w:r>
-      <w:r>
-        <w:rPr>
-          <w:rFonts w:ascii="Times New Roman" w:hAnsi="Times New Roman" w:cs="Times New Roman"/>
-          <w:sz w:val="28"/>
-          <w:szCs w:val="28"/>
-        </w:rPr>
-        <w:t xml:space="preserve"> </w:t>
-      </w:r>
-      <w:r>
-        <w:rPr>
-          <w:rFonts w:ascii="Times New Roman" w:hAnsi="Times New Roman" w:cs="Times New Roman"/>
-          <w:color w:val="000000"/>
-          <w:sz w:val="28"/>
-          <w:szCs w:val="28"/>
-        </w:rPr>
-        <w:t>–</w:t>
-      </w:r>
-      <w:r>
-        <w:rPr>
-          <w:rFonts w:ascii="Times New Roman" w:hAnsi="Times New Roman" w:cs="Times New Roman"/>
-          <w:sz w:val="28"/>
-          <w:szCs w:val="28"/>
-        </w:rPr>
-        <w:t xml:space="preserve"> </w:t>
-      </w:r>
-      <w:r>
-        <w:rPr>
-          <w:rFonts w:ascii="Times New Roman" w:hAnsi="Times New Roman" w:cs="Times New Roman"/>
-          <w:sz w:val="28"/>
-          <w:szCs w:val="28"/>
-          <w:lang w:val="en-US"/>
-        </w:rPr>
-        <w:t>Header</w:t>
-      </w:r>
-      <w:r>
-        <w:rPr>
-          <w:rFonts w:ascii="Times New Roman" w:hAnsi="Times New Roman" w:cs="Times New Roman"/>
-          <w:sz w:val="28"/>
-          <w:szCs w:val="28"/>
-        </w:rPr>
-        <w:t xml:space="preserve"> (шапка)</w:t>
-      </w:r>
-      <w:r>
-        <w:rPr>
-          <w:rFonts w:ascii="Times New Roman" w:hAnsi="Times New Roman" w:cs="Times New Roman"/>
-          <w:sz w:val="28"/>
-          <w:szCs w:val="28"/>
-        </w:rPr>
-        <w:t xml:space="preserve"> </w:t>
-      </w:r>
-      <w:r>
-        <w:rPr>
-          <w:rFonts w:ascii="Times New Roman" w:hAnsi="Times New Roman" w:cs="Times New Roman"/>
-          <w:sz w:val="28"/>
-          <w:szCs w:val="28"/>
-        </w:rPr>
-        <w:t>продукта</w:t>
-      </w:r>
-    </w:p>
-    <w:p>
-      <w:pPr>
-        <w:jc w:val="center"/>
-        <w:rPr>
-          <w:rFonts w:ascii="Times New Roman" w:hAnsi="Times New Roman" w:cs="Times New Roman"/>
-          <w:sz w:val="28"/>
-          <w:szCs w:val="28"/>
-        </w:rPr>
-      </w:pPr>
-    </w:p>
-    <w:p>
-      <w:pPr>
-        <w:jc w:val="center"/>
-        <w:rPr>
-          <w:rFonts w:ascii="Times New Roman" w:hAnsi="Times New Roman" w:cs="Times New Roman"/>
-          <w:sz w:val="28"/>
-          <w:szCs w:val="28"/>
+          <w:rFonts w:ascii="Times New Roman" w:eastAsia="Times New Roman" w:hAnsi="Times New Roman" w:cs="Times New Roman"/>
+          <w:sz w:val="28"/>
+          <w:szCs w:val="28"/>
+          <w:lang w:eastAsia="ru-RU"/>
+        </w:rPr>
+      </w:pPr>
+    </w:p>
+    <w:p>
+      <w:pPr>
+        <w:spacing w:after="0" w:line="360" w:lineRule="auto"/>
+        <w:rPr>
+          <w:rFonts w:ascii="Times New Roman" w:eastAsia="Times New Roman" w:hAnsi="Times New Roman" w:cs="Times New Roman"/>
+          <w:sz w:val="28"/>
+          <w:szCs w:val="28"/>
+          <w:lang w:eastAsia="ru-RU"/>
         </w:rPr>
       </w:pPr>
       <w:r>
@@ -9338,12 +8947,13 @@
           <w:sz w:val="28"/>
           <w:szCs w:val="28"/>
           <w:lang w:eastAsia="ru-RU"/>
+          <w14:ligatures w14:val="standardContextual"/>
         </w:rPr>
         <w:drawing>
-          <wp:inline distT="0" distB="0" distL="0" distR="0" wp14:anchorId="41DE8A68" wp14:editId="11709E36">
-            <wp:extent cx="5940425" cy="2860675"/>
-            <wp:effectExtent l="0" t="0" r="3175" b="0"/>
-            <wp:docPr id="9" name="Рисунок 9"/>
+          <wp:inline distT="0" distB="0" distL="0" distR="0" wp14:anchorId="5740FB51" wp14:editId="4B0E5478">
+            <wp:extent cx="5940425" cy="3693160"/>
+            <wp:effectExtent l="0" t="0" r="3175" b="2540"/>
+            <wp:docPr id="11" name="Рисунок 11"/>
             <wp:cNvGraphicFramePr>
               <a:graphicFrameLocks xmlns:a="http://schemas.openxmlformats.org/drawingml/2006/main" noChangeAspect="1"/>
             </wp:cNvGraphicFramePr>
@@ -9351,11 +8961,17 @@
               <a:graphicData uri="http://schemas.openxmlformats.org/drawingml/2006/picture">
                 <pic:pic xmlns:pic="http://schemas.openxmlformats.org/drawingml/2006/picture">
                   <pic:nvPicPr>
-                    <pic:cNvPr id="1" name=""/>
+                    <pic:cNvPr id="11" name="Рисунок 11"/>
                     <pic:cNvPicPr/>
                   </pic:nvPicPr>
                   <pic:blipFill>
-                    <a:blip r:embed="rId10"/>
+                    <a:blip r:embed="rId10">
+                      <a:extLst>
+                        <a:ext uri="{28A0092B-C50C-407E-A947-70E740481C1C}">
+                          <a14:useLocalDpi xmlns:a14="http://schemas.microsoft.com/office/drawing/2010/main" val="0"/>
+                        </a:ext>
+                      </a:extLst>
+                    </a:blip>
                     <a:stretch>
                       <a:fillRect/>
                     </a:stretch>
@@ -9363,7 +8979,7 @@
                   <pic:spPr>
                     <a:xfrm>
                       <a:off x="0" y="0"/>
-                      <a:ext cx="5940425" cy="2860675"/>
+                      <a:ext cx="5940425" cy="3693160"/>
                     </a:xfrm>
                     <a:prstGeom prst="rect">
                       <a:avLst/>
@@ -9375,6 +8991,36 @@
           </wp:inline>
         </w:drawing>
       </w:r>
+    </w:p>
+    <w:p>
+      <w:pPr>
+        <w:spacing w:after="0" w:line="360" w:lineRule="auto"/>
+        <w:jc w:val="center"/>
+        <w:rPr>
+          <w:rFonts w:ascii="Times New Roman" w:eastAsia="Times New Roman" w:hAnsi="Times New Roman" w:cs="Times New Roman"/>
+          <w:sz w:val="28"/>
+          <w:szCs w:val="28"/>
+          <w:lang w:eastAsia="ru-RU"/>
+        </w:rPr>
+      </w:pPr>
+      <w:r>
+        <w:rPr>
+          <w:rFonts w:ascii="Times New Roman" w:eastAsia="Times New Roman" w:hAnsi="Times New Roman" w:cs="Times New Roman"/>
+          <w:sz w:val="28"/>
+          <w:szCs w:val="28"/>
+          <w:lang w:eastAsia="ru-RU"/>
+        </w:rPr>
+        <w:t>Рис. 2.</w:t>
+      </w:r>
+      <w:r>
+        <w:rPr>
+          <w:rFonts w:ascii="Times New Roman" w:eastAsia="Times New Roman" w:hAnsi="Times New Roman" w:cs="Times New Roman"/>
+          <w:sz w:val="28"/>
+          <w:szCs w:val="28"/>
+          <w:lang w:eastAsia="ru-RU"/>
+        </w:rPr>
+        <w:t>3</w:t>
+      </w:r>
       <w:r>
         <w:rPr>
           <w:rFonts w:ascii="Times New Roman" w:eastAsia="Times New Roman" w:hAnsi="Times New Roman" w:cs="Times New Roman"/>
@@ -9386,6 +9032,15 @@
       </w:r>
       <w:r>
         <w:rPr>
+          <w:rFonts w:ascii="Times New Roman" w:hAnsi="Times New Roman" w:cs="Times New Roman"/>
+          <w:color w:val="000000"/>
+          <w:sz w:val="28"/>
+          <w:szCs w:val="28"/>
+        </w:rPr>
+        <w:t>–</w:t>
+      </w:r>
+      <w:r>
+        <w:rPr>
           <w:rFonts w:ascii="Times New Roman" w:eastAsia="Times New Roman" w:hAnsi="Times New Roman" w:cs="Times New Roman"/>
           <w:sz w:val="28"/>
           <w:szCs w:val="28"/>
@@ -9393,91 +9048,152 @@
         </w:rPr>
         <w:t xml:space="preserve"> </w:t>
       </w:r>
-    </w:p>
-    <w:p>
-      <w:pPr>
-        <w:jc w:val="center"/>
-        <w:rPr>
-          <w:rFonts w:ascii="Times New Roman" w:hAnsi="Times New Roman" w:cs="Times New Roman"/>
-          <w:sz w:val="28"/>
-          <w:szCs w:val="28"/>
-        </w:rPr>
-      </w:pPr>
-      <w:r>
-        <w:rPr>
-          <w:rFonts w:ascii="Times New Roman" w:hAnsi="Times New Roman" w:cs="Times New Roman"/>
-          <w:sz w:val="28"/>
-          <w:szCs w:val="28"/>
-        </w:rPr>
-        <w:t xml:space="preserve">Рис. </w:t>
-      </w:r>
-      <w:r>
-        <w:rPr>
-          <w:rFonts w:ascii="Times New Roman" w:hAnsi="Times New Roman" w:cs="Times New Roman"/>
-          <w:sz w:val="28"/>
-          <w:szCs w:val="28"/>
-        </w:rPr>
-        <w:t>2.3</w:t>
-      </w:r>
-      <w:r>
-        <w:rPr>
-          <w:rFonts w:ascii="Times New Roman" w:hAnsi="Times New Roman" w:cs="Times New Roman"/>
-          <w:sz w:val="28"/>
-          <w:szCs w:val="28"/>
+      <w:r>
+        <w:rPr>
+          <w:rFonts w:ascii="Times New Roman" w:eastAsia="Times New Roman" w:hAnsi="Times New Roman" w:cs="Times New Roman"/>
+          <w:sz w:val="28"/>
+          <w:szCs w:val="28"/>
+          <w:lang w:val="en-US" w:eastAsia="ru-RU"/>
+        </w:rPr>
+        <w:t xml:space="preserve">IDEF0 </w:t>
+      </w:r>
+      <w:r>
+        <w:rPr>
+          <w:rFonts w:ascii="Times New Roman" w:eastAsia="Times New Roman" w:hAnsi="Times New Roman" w:cs="Times New Roman"/>
+          <w:sz w:val="28"/>
+          <w:szCs w:val="28"/>
+          <w:lang w:eastAsia="ru-RU"/>
+        </w:rPr>
+        <w:t>модель</w:t>
+      </w:r>
+    </w:p>
+    <w:p>
+      <w:pPr>
+        <w:spacing w:after="0" w:line="360" w:lineRule="auto"/>
+        <w:rPr>
+          <w:rFonts w:ascii="Times New Roman" w:eastAsia="Times New Roman" w:hAnsi="Times New Roman" w:cs="Times New Roman"/>
+          <w:sz w:val="28"/>
+          <w:szCs w:val="28"/>
+          <w:lang w:eastAsia="ru-RU"/>
+        </w:rPr>
+      </w:pPr>
+    </w:p>
+    <w:p>
+      <w:pPr>
+        <w:pStyle w:val="a7"/>
+        <w:numPr>
+          <w:ilvl w:val="2"/>
+          <w:numId w:val="2"/>
+        </w:numPr>
+        <w:spacing w:after="0" w:line="360" w:lineRule="auto"/>
+        <w:rPr>
+          <w:rFonts w:ascii="Times New Roman" w:eastAsia="Times New Roman" w:hAnsi="Times New Roman" w:cs="Times New Roman"/>
+          <w:sz w:val="28"/>
+          <w:szCs w:val="28"/>
+          <w:lang w:eastAsia="ru-RU"/>
+        </w:rPr>
+      </w:pPr>
+      <w:r>
+        <w:rPr>
+          <w:rFonts w:ascii="Times New Roman" w:eastAsia="Times New Roman" w:hAnsi="Times New Roman" w:cs="Times New Roman"/>
+          <w:sz w:val="28"/>
+          <w:szCs w:val="28"/>
+          <w:lang w:eastAsia="ru-RU"/>
+        </w:rPr>
+        <w:lastRenderedPageBreak/>
+        <w:t>Проектирование пользовательского интерфейса</w:t>
+      </w:r>
+    </w:p>
+    <w:p>
+      <w:pPr>
+        <w:spacing w:after="0" w:line="360" w:lineRule="auto"/>
+        <w:ind w:firstLine="708"/>
+        <w:jc w:val="both"/>
+        <w:rPr>
+          <w:rFonts w:ascii="Times New Roman" w:eastAsia="Times New Roman" w:hAnsi="Times New Roman" w:cs="Times New Roman"/>
+          <w:sz w:val="28"/>
+          <w:szCs w:val="28"/>
+          <w:lang w:eastAsia="ru-RU"/>
+        </w:rPr>
+      </w:pPr>
+      <w:r>
+        <w:rPr>
+          <w:rFonts w:ascii="Times New Roman" w:eastAsia="Times New Roman" w:hAnsi="Times New Roman" w:cs="Times New Roman"/>
+          <w:sz w:val="28"/>
+          <w:szCs w:val="28"/>
+          <w:lang w:eastAsia="ru-RU"/>
+        </w:rPr>
+        <w:t xml:space="preserve">Дизайн пользовательского интерфейса был разработан в приложении Figma. </w:t>
+      </w:r>
+    </w:p>
+    <w:p>
+      <w:pPr>
+        <w:spacing w:after="0" w:line="360" w:lineRule="auto"/>
+        <w:ind w:firstLine="708"/>
+        <w:jc w:val="both"/>
+        <w:rPr>
+          <w:rFonts w:ascii="Times New Roman" w:eastAsia="Times New Roman" w:hAnsi="Times New Roman" w:cs="Times New Roman"/>
+          <w:sz w:val="28"/>
+          <w:szCs w:val="28"/>
+          <w:lang w:eastAsia="ru-RU"/>
+        </w:rPr>
+      </w:pPr>
+      <w:proofErr w:type="spellStart"/>
+      <w:r>
+        <w:rPr>
+          <w:rFonts w:ascii="Times New Roman" w:eastAsia="Times New Roman" w:hAnsi="Times New Roman" w:cs="Times New Roman"/>
+          <w:sz w:val="28"/>
+          <w:szCs w:val="28"/>
+          <w:lang w:eastAsia="ru-RU"/>
+        </w:rPr>
+        <w:t>Figma</w:t>
+      </w:r>
+      <w:proofErr w:type="spellEnd"/>
+      <w:r>
+        <w:rPr>
+          <w:rFonts w:ascii="Times New Roman" w:eastAsia="Times New Roman" w:hAnsi="Times New Roman" w:cs="Times New Roman"/>
+          <w:sz w:val="28"/>
+          <w:szCs w:val="28"/>
+          <w:lang w:eastAsia="ru-RU"/>
+        </w:rPr>
+        <w:t xml:space="preserve"> (Фигма) </w:t>
+      </w:r>
+      <w:r>
+        <w:rPr>
+          <w:rFonts w:ascii="Times New Roman" w:eastAsia="Times New Roman" w:hAnsi="Times New Roman" w:cs="Times New Roman"/>
+          <w:sz w:val="28"/>
+          <w:szCs w:val="28"/>
+          <w:lang w:eastAsia="ru-RU"/>
+        </w:rPr>
+        <w:t>– э</w:t>
+      </w:r>
+      <w:r>
+        <w:rPr>
+          <w:rFonts w:ascii="Times New Roman" w:eastAsia="Times New Roman" w:hAnsi="Times New Roman" w:cs="Times New Roman"/>
+          <w:sz w:val="28"/>
+          <w:szCs w:val="28"/>
+          <w:lang w:eastAsia="ru-RU"/>
+        </w:rPr>
+        <w:t>то инструмент для дизайна интерфейсов, который</w:t>
+      </w:r>
+      <w:r>
+        <w:rPr>
+          <w:rFonts w:ascii="Times New Roman" w:eastAsia="Times New Roman" w:hAnsi="Times New Roman" w:cs="Times New Roman"/>
+          <w:sz w:val="28"/>
+          <w:szCs w:val="28"/>
+          <w:lang w:eastAsia="ru-RU"/>
         </w:rPr>
         <w:t xml:space="preserve"> </w:t>
       </w:r>
       <w:r>
         <w:rPr>
-          <w:rFonts w:ascii="Times New Roman" w:hAnsi="Times New Roman" w:cs="Times New Roman"/>
-          <w:color w:val="000000"/>
-          <w:sz w:val="28"/>
-          <w:szCs w:val="28"/>
-        </w:rPr>
-        <w:t>–</w:t>
-      </w:r>
-      <w:r>
-        <w:rPr>
-          <w:rFonts w:ascii="Times New Roman" w:hAnsi="Times New Roman" w:cs="Times New Roman"/>
-          <w:sz w:val="28"/>
-          <w:szCs w:val="28"/>
-        </w:rPr>
-        <w:t xml:space="preserve"> </w:t>
-      </w:r>
-      <w:r>
-        <w:rPr>
-          <w:rFonts w:ascii="Times New Roman" w:hAnsi="Times New Roman" w:cs="Times New Roman"/>
-          <w:sz w:val="28"/>
-          <w:szCs w:val="28"/>
-        </w:rPr>
-        <w:t>О</w:t>
-      </w:r>
-      <w:r>
-        <w:rPr>
-          <w:rFonts w:ascii="Times New Roman" w:hAnsi="Times New Roman" w:cs="Times New Roman"/>
-          <w:sz w:val="28"/>
-          <w:szCs w:val="28"/>
-        </w:rPr>
-        <w:t xml:space="preserve">кно </w:t>
-      </w:r>
-      <w:r>
-        <w:rPr>
-          <w:rFonts w:ascii="Times New Roman" w:hAnsi="Times New Roman" w:cs="Times New Roman"/>
-          <w:sz w:val="28"/>
-          <w:szCs w:val="28"/>
-        </w:rPr>
-        <w:t>для регистрации</w:t>
-      </w:r>
-    </w:p>
-    <w:p>
-      <w:pPr>
-        <w:jc w:val="center"/>
-        <w:rPr>
-          <w:rFonts w:ascii="Times New Roman" w:hAnsi="Times New Roman" w:cs="Times New Roman"/>
-          <w:sz w:val="28"/>
-          <w:szCs w:val="28"/>
-        </w:rPr>
-      </w:pPr>
+          <w:rFonts w:ascii="Times New Roman" w:eastAsia="Times New Roman" w:hAnsi="Times New Roman" w:cs="Times New Roman"/>
+          <w:sz w:val="28"/>
+          <w:szCs w:val="28"/>
+          <w:lang w:eastAsia="ru-RU"/>
+        </w:rPr>
+        <w:t>позволяет создавать профессиональные макеты и прототипы приложений и веб-сайтов. Figma работает в браузере и имеет широкий набор функций, включая векторный дизайн, редактирование изображений, создание макетов и прототипов с возможностью комментирования и обратной связи, а также возможность прямого доступа к дизайну из любого места.</w:t>
+      </w:r>
     </w:p>
     <w:p>
       <w:pPr>
@@ -9486,53 +9202,125 @@
           <w:ilvl w:val="3"/>
           <w:numId w:val="2"/>
         </w:numPr>
-        <w:rPr>
-          <w:rFonts w:ascii="Times New Roman" w:hAnsi="Times New Roman" w:cs="Times New Roman"/>
-          <w:sz w:val="28"/>
-          <w:szCs w:val="28"/>
-        </w:rPr>
-      </w:pPr>
-      <w:r>
-        <w:rPr>
-          <w:rFonts w:ascii="Times New Roman" w:hAnsi="Times New Roman" w:cs="Times New Roman"/>
-          <w:sz w:val="28"/>
-          <w:szCs w:val="28"/>
+        <w:spacing w:after="0" w:line="360" w:lineRule="auto"/>
+        <w:ind w:left="0" w:firstLine="709"/>
+        <w:rPr>
+          <w:rFonts w:ascii="Times New Roman" w:eastAsia="Times New Roman" w:hAnsi="Times New Roman" w:cs="Times New Roman"/>
+          <w:sz w:val="28"/>
+          <w:szCs w:val="28"/>
+          <w:lang w:eastAsia="ru-RU"/>
+        </w:rPr>
+      </w:pPr>
+      <w:r>
+        <w:rPr>
+          <w:rFonts w:ascii="Times New Roman" w:eastAsia="Times New Roman" w:hAnsi="Times New Roman" w:cs="Times New Roman"/>
+          <w:sz w:val="28"/>
+          <w:szCs w:val="28"/>
+          <w:lang w:eastAsia="ru-RU"/>
         </w:rPr>
         <w:t xml:space="preserve">Экран </w:t>
       </w:r>
       <w:r>
         <w:rPr>
-          <w:rFonts w:ascii="Times New Roman" w:hAnsi="Times New Roman" w:cs="Times New Roman"/>
-          <w:sz w:val="28"/>
-          <w:szCs w:val="28"/>
-        </w:rPr>
-        <w:t>входа</w:t>
-      </w:r>
-    </w:p>
-    <w:p>
-      <w:pPr>
-        <w:spacing w:line="360" w:lineRule="auto"/>
+          <w:rFonts w:ascii="Times New Roman" w:eastAsia="Times New Roman" w:hAnsi="Times New Roman" w:cs="Times New Roman"/>
+          <w:sz w:val="28"/>
+          <w:szCs w:val="28"/>
+          <w:lang w:eastAsia="ru-RU"/>
+        </w:rPr>
+        <w:t>регистрации</w:t>
+      </w:r>
+    </w:p>
+    <w:p>
+      <w:pPr>
+        <w:spacing w:after="0" w:line="360" w:lineRule="auto"/>
         <w:ind w:firstLine="708"/>
         <w:jc w:val="both"/>
         <w:rPr>
-          <w:rFonts w:ascii="Times New Roman" w:hAnsi="Times New Roman" w:cs="Times New Roman"/>
-          <w:sz w:val="28"/>
-          <w:szCs w:val="28"/>
-        </w:rPr>
-      </w:pPr>
-      <w:r>
-        <w:rPr>
-          <w:rFonts w:ascii="Times New Roman" w:hAnsi="Times New Roman" w:cs="Times New Roman"/>
-          <w:sz w:val="28"/>
-          <w:szCs w:val="28"/>
-        </w:rPr>
-        <w:t>В верхней части экрана, в правом углу, располагается кнопка</w:t>
-      </w:r>
-      <w:r>
-        <w:rPr>
-          <w:rFonts w:ascii="Times New Roman" w:hAnsi="Times New Roman" w:cs="Times New Roman"/>
-          <w:sz w:val="28"/>
-          <w:szCs w:val="28"/>
+          <w:rFonts w:ascii="Times New Roman" w:eastAsia="Times New Roman" w:hAnsi="Times New Roman" w:cs="Times New Roman"/>
+          <w:sz w:val="28"/>
+          <w:szCs w:val="28"/>
+          <w:lang w:eastAsia="ru-RU"/>
+        </w:rPr>
+      </w:pPr>
+      <w:bookmarkStart w:id="18" w:name="_Hlk135949860"/>
+      <w:r>
+        <w:rPr>
+          <w:rFonts w:ascii="Times New Roman" w:eastAsia="Times New Roman" w:hAnsi="Times New Roman" w:cs="Times New Roman"/>
+          <w:sz w:val="28"/>
+          <w:szCs w:val="28"/>
+          <w:lang w:eastAsia="ru-RU"/>
+        </w:rPr>
+        <w:t>В</w:t>
+      </w:r>
+      <w:r>
+        <w:rPr>
+          <w:rFonts w:ascii="Times New Roman" w:eastAsia="Times New Roman" w:hAnsi="Times New Roman" w:cs="Times New Roman"/>
+          <w:sz w:val="28"/>
+          <w:szCs w:val="28"/>
+          <w:lang w:eastAsia="ru-RU"/>
+        </w:rPr>
+        <w:t xml:space="preserve"> верхней части экран</w:t>
+      </w:r>
+      <w:r>
+        <w:rPr>
+          <w:rFonts w:ascii="Times New Roman" w:eastAsia="Times New Roman" w:hAnsi="Times New Roman" w:cs="Times New Roman"/>
+          <w:sz w:val="28"/>
+          <w:szCs w:val="28"/>
+          <w:lang w:eastAsia="ru-RU"/>
+        </w:rPr>
+        <w:t>а</w:t>
+      </w:r>
+      <w:r>
+        <w:rPr>
+          <w:rFonts w:ascii="Times New Roman" w:eastAsia="Times New Roman" w:hAnsi="Times New Roman" w:cs="Times New Roman"/>
+          <w:sz w:val="28"/>
+          <w:szCs w:val="28"/>
+          <w:lang w:eastAsia="ru-RU"/>
+        </w:rPr>
+        <w:t>,</w:t>
+      </w:r>
+      <w:r>
+        <w:rPr>
+          <w:rFonts w:ascii="Times New Roman" w:eastAsia="Times New Roman" w:hAnsi="Times New Roman" w:cs="Times New Roman"/>
+          <w:sz w:val="28"/>
+          <w:szCs w:val="28"/>
+          <w:lang w:eastAsia="ru-RU"/>
+        </w:rPr>
+        <w:t xml:space="preserve"> в правом углу,</w:t>
+      </w:r>
+      <w:r>
+        <w:rPr>
+          <w:rFonts w:ascii="Times New Roman" w:eastAsia="Times New Roman" w:hAnsi="Times New Roman" w:cs="Times New Roman"/>
+          <w:sz w:val="28"/>
+          <w:szCs w:val="28"/>
+          <w:lang w:eastAsia="ru-RU"/>
+        </w:rPr>
+        <w:t xml:space="preserve"> располагается кнопка с</w:t>
+      </w:r>
+      <w:r>
+        <w:rPr>
+          <w:rFonts w:ascii="Times New Roman" w:eastAsia="Times New Roman" w:hAnsi="Times New Roman" w:cs="Times New Roman"/>
+          <w:sz w:val="28"/>
+          <w:szCs w:val="28"/>
+          <w:lang w:eastAsia="ru-RU"/>
+        </w:rPr>
+        <w:t>о значком человечка</w:t>
+      </w:r>
+      <w:r>
+        <w:rPr>
+          <w:rFonts w:ascii="Times New Roman" w:eastAsia="Times New Roman" w:hAnsi="Times New Roman" w:cs="Times New Roman"/>
+          <w:sz w:val="28"/>
+          <w:szCs w:val="28"/>
+          <w:lang w:eastAsia="ru-RU"/>
+        </w:rPr>
+        <w:t xml:space="preserve"> (профиля) с плюсиком,</w:t>
+      </w:r>
+      <w:r>
+        <w:rPr>
+          <w:rFonts w:ascii="Times New Roman" w:eastAsia="Times New Roman" w:hAnsi="Times New Roman" w:cs="Times New Roman"/>
+          <w:sz w:val="28"/>
+          <w:szCs w:val="28"/>
+          <w:lang w:eastAsia="ru-RU"/>
         </w:rPr>
         <w:t xml:space="preserve"> </w:t>
       </w:r>
@@ -9543,97 +9331,114 @@
           <w:szCs w:val="28"/>
           <w:lang w:eastAsia="ru-RU"/>
         </w:rPr>
-        <w:t>с</w:t>
-      </w:r>
-      <w:r>
-        <w:rPr>
-          <w:rFonts w:ascii="Times New Roman" w:eastAsia="Times New Roman" w:hAnsi="Times New Roman" w:cs="Times New Roman"/>
-          <w:sz w:val="28"/>
-          <w:szCs w:val="28"/>
-          <w:lang w:eastAsia="ru-RU"/>
-        </w:rPr>
-        <w:t>о значком человечка (профиля)</w:t>
-      </w:r>
-      <w:r>
-        <w:rPr>
-          <w:rFonts w:ascii="Times New Roman" w:hAnsi="Times New Roman" w:cs="Times New Roman"/>
-          <w:sz w:val="28"/>
-          <w:szCs w:val="28"/>
-        </w:rPr>
-        <w:t xml:space="preserve">, при нажатии </w:t>
-      </w:r>
-      <w:r>
-        <w:rPr>
-          <w:rFonts w:ascii="Times New Roman" w:eastAsia="Times New Roman" w:hAnsi="Times New Roman" w:cs="Times New Roman"/>
-          <w:sz w:val="28"/>
-          <w:szCs w:val="28"/>
-          <w:lang w:eastAsia="ru-RU"/>
-        </w:rPr>
-        <w:t xml:space="preserve">по центру </w:t>
-      </w:r>
-      <w:r>
-        <w:rPr>
-          <w:rFonts w:ascii="Times New Roman" w:hAnsi="Times New Roman" w:cs="Times New Roman"/>
-          <w:sz w:val="28"/>
-          <w:szCs w:val="28"/>
-        </w:rPr>
-        <w:t>открывается окно с формой для входа, где пользователь указывает свою почту и пароль, после чего происходит вход в аккаунт. В правом верхнем углу отобразиться</w:t>
-      </w:r>
-      <w:r>
-        <w:rPr>
-          <w:rFonts w:ascii="Times New Roman" w:hAnsi="Times New Roman" w:cs="Times New Roman"/>
-          <w:sz w:val="28"/>
-          <w:szCs w:val="28"/>
-        </w:rPr>
-        <w:t xml:space="preserve"> </w:t>
-      </w:r>
-      <w:r>
-        <w:rPr>
-          <w:rFonts w:ascii="Times New Roman" w:hAnsi="Times New Roman" w:cs="Times New Roman"/>
-          <w:sz w:val="28"/>
-          <w:szCs w:val="28"/>
+        <w:t xml:space="preserve">при нажатии по центру открывается окно с формой для </w:t>
+      </w:r>
+      <w:r>
+        <w:rPr>
+          <w:rFonts w:ascii="Times New Roman" w:eastAsia="Times New Roman" w:hAnsi="Times New Roman" w:cs="Times New Roman"/>
+          <w:sz w:val="28"/>
+          <w:szCs w:val="28"/>
+          <w:lang w:eastAsia="ru-RU"/>
+        </w:rPr>
+        <w:t>регистрации</w:t>
+      </w:r>
+      <w:r>
+        <w:rPr>
+          <w:rFonts w:ascii="Times New Roman" w:eastAsia="Times New Roman" w:hAnsi="Times New Roman" w:cs="Times New Roman"/>
+          <w:sz w:val="28"/>
+          <w:szCs w:val="28"/>
+          <w:lang w:eastAsia="ru-RU"/>
+        </w:rPr>
+        <w:t>,</w:t>
+      </w:r>
+      <w:r>
+        <w:rPr>
+          <w:rFonts w:ascii="Times New Roman" w:eastAsia="Times New Roman" w:hAnsi="Times New Roman" w:cs="Times New Roman"/>
+          <w:sz w:val="28"/>
+          <w:szCs w:val="28"/>
+          <w:lang w:eastAsia="ru-RU"/>
+        </w:rPr>
+        <w:t xml:space="preserve"> где пользователь указывает сво</w:t>
+      </w:r>
+      <w:r>
+        <w:rPr>
+          <w:rFonts w:ascii="Times New Roman" w:eastAsia="Times New Roman" w:hAnsi="Times New Roman" w:cs="Times New Roman"/>
+          <w:sz w:val="28"/>
+          <w:szCs w:val="28"/>
+          <w:lang w:eastAsia="ru-RU"/>
+        </w:rPr>
+        <w:t xml:space="preserve">ё </w:t>
+      </w:r>
+      <w:r>
+        <w:rPr>
+          <w:rFonts w:ascii="Times New Roman" w:eastAsia="Times New Roman" w:hAnsi="Times New Roman" w:cs="Times New Roman"/>
+          <w:sz w:val="28"/>
+          <w:szCs w:val="28"/>
+          <w:lang w:eastAsia="ru-RU"/>
         </w:rPr>
         <w:t>имя</w:t>
       </w:r>
       <w:r>
         <w:rPr>
-          <w:rFonts w:ascii="Times New Roman" w:hAnsi="Times New Roman" w:cs="Times New Roman"/>
-          <w:sz w:val="28"/>
-          <w:szCs w:val="28"/>
-        </w:rPr>
-        <w:t xml:space="preserve"> или ник вошедшего пользователя</w:t>
-      </w:r>
-      <w:r>
-        <w:rPr>
-          <w:rFonts w:ascii="Times New Roman" w:hAnsi="Times New Roman" w:cs="Times New Roman"/>
-          <w:sz w:val="28"/>
-          <w:szCs w:val="28"/>
-        </w:rPr>
-        <w:t>.</w:t>
-      </w:r>
-    </w:p>
-    <w:p>
-      <w:pPr>
-        <w:jc w:val="center"/>
-        <w:rPr>
-          <w:rFonts w:ascii="Times New Roman" w:hAnsi="Times New Roman" w:cs="Times New Roman"/>
-          <w:sz w:val="28"/>
-          <w:szCs w:val="28"/>
-        </w:rPr>
-      </w:pPr>
-      <w:r>
-        <w:rPr>
-          <w:rFonts w:ascii="Times New Roman" w:hAnsi="Times New Roman" w:cs="Times New Roman"/>
+          <w:rFonts w:ascii="Times New Roman" w:eastAsia="Times New Roman" w:hAnsi="Times New Roman" w:cs="Times New Roman"/>
+          <w:sz w:val="28"/>
+          <w:szCs w:val="28"/>
+          <w:lang w:eastAsia="ru-RU"/>
+        </w:rPr>
+        <w:t xml:space="preserve">, </w:t>
+      </w:r>
+      <w:r>
+        <w:rPr>
+          <w:rFonts w:ascii="Times New Roman" w:eastAsia="Times New Roman" w:hAnsi="Times New Roman" w:cs="Times New Roman"/>
+          <w:sz w:val="28"/>
+          <w:szCs w:val="28"/>
+          <w:lang w:eastAsia="ru-RU"/>
+        </w:rPr>
+        <w:t xml:space="preserve">почту и пароль, после чего </w:t>
+      </w:r>
+      <w:bookmarkEnd w:id="18"/>
+      <w:r>
+        <w:rPr>
+          <w:rFonts w:ascii="Times New Roman" w:eastAsia="Times New Roman" w:hAnsi="Times New Roman" w:cs="Times New Roman"/>
+          <w:sz w:val="28"/>
+          <w:szCs w:val="28"/>
+          <w:lang w:eastAsia="ru-RU"/>
+        </w:rPr>
+        <w:t>переносит на вкладку авторизации</w:t>
+      </w:r>
+      <w:r>
+        <w:rPr>
+          <w:rFonts w:ascii="Times New Roman" w:eastAsia="Times New Roman" w:hAnsi="Times New Roman" w:cs="Times New Roman"/>
+          <w:sz w:val="28"/>
+          <w:szCs w:val="28"/>
+          <w:lang w:eastAsia="ru-RU"/>
+        </w:rPr>
+        <w:t xml:space="preserve">. </w:t>
+      </w:r>
+    </w:p>
+    <w:p>
+      <w:pPr>
+        <w:spacing w:after="0" w:line="360" w:lineRule="auto"/>
+        <w:rPr>
+          <w:rFonts w:ascii="Times New Roman" w:eastAsia="Times New Roman" w:hAnsi="Times New Roman" w:cs="Times New Roman"/>
+          <w:sz w:val="28"/>
+          <w:szCs w:val="28"/>
+          <w:lang w:eastAsia="ru-RU"/>
+        </w:rPr>
+      </w:pPr>
+      <w:r>
+        <w:rPr>
+          <w:rFonts w:ascii="Times New Roman" w:eastAsia="Times New Roman" w:hAnsi="Times New Roman" w:cs="Times New Roman"/>
           <w:noProof/>
           <w:sz w:val="28"/>
           <w:szCs w:val="28"/>
-        </w:rPr>
-        <w:lastRenderedPageBreak/>
+          <w:lang w:eastAsia="ru-RU"/>
+        </w:rPr>
         <w:drawing>
-          <wp:inline distT="0" distB="0" distL="0" distR="0" wp14:anchorId="63CF8F51" wp14:editId="2CBA01E0">
-            <wp:extent cx="5940425" cy="2857500"/>
+          <wp:inline distT="0" distB="0" distL="0" distR="0" wp14:anchorId="7339BE50" wp14:editId="094704C4">
+            <wp:extent cx="5940425" cy="325120"/>
             <wp:effectExtent l="0" t="0" r="3175" b="0"/>
-            <wp:docPr id="8" name="Рисунок 8"/>
+            <wp:docPr id="5" name="Рисунок 5"/>
             <wp:cNvGraphicFramePr>
               <a:graphicFrameLocks xmlns:a="http://schemas.openxmlformats.org/drawingml/2006/main" noChangeAspect="1"/>
             </wp:cNvGraphicFramePr>
@@ -9653,6 +9458,453 @@
                   <pic:spPr>
                     <a:xfrm>
                       <a:off x="0" y="0"/>
+                      <a:ext cx="5940425" cy="325120"/>
+                    </a:xfrm>
+                    <a:prstGeom prst="rect">
+                      <a:avLst/>
+                    </a:prstGeom>
+                  </pic:spPr>
+                </pic:pic>
+              </a:graphicData>
+            </a:graphic>
+          </wp:inline>
+        </w:drawing>
+      </w:r>
+      <w:r>
+        <w:rPr>
+          <w:rFonts w:ascii="Times New Roman" w:eastAsia="Times New Roman" w:hAnsi="Times New Roman" w:cs="Times New Roman"/>
+          <w:sz w:val="28"/>
+          <w:szCs w:val="28"/>
+          <w:lang w:eastAsia="ru-RU"/>
+        </w:rPr>
+        <w:t xml:space="preserve"> </w:t>
+      </w:r>
+    </w:p>
+    <w:p>
+      <w:pPr>
+        <w:jc w:val="center"/>
+        <w:rPr>
+          <w:rFonts w:ascii="Times New Roman" w:hAnsi="Times New Roman" w:cs="Times New Roman"/>
+          <w:sz w:val="28"/>
+          <w:szCs w:val="28"/>
+        </w:rPr>
+      </w:pPr>
+      <w:r>
+        <w:rPr>
+          <w:rFonts w:ascii="Times New Roman" w:hAnsi="Times New Roman" w:cs="Times New Roman"/>
+          <w:sz w:val="28"/>
+          <w:szCs w:val="28"/>
+        </w:rPr>
+        <w:t xml:space="preserve">Рис. </w:t>
+      </w:r>
+      <w:r>
+        <w:rPr>
+          <w:rFonts w:ascii="Times New Roman" w:hAnsi="Times New Roman" w:cs="Times New Roman"/>
+          <w:sz w:val="28"/>
+          <w:szCs w:val="28"/>
+        </w:rPr>
+        <w:t>2.2</w:t>
+      </w:r>
+      <w:r>
+        <w:rPr>
+          <w:rFonts w:ascii="Times New Roman" w:hAnsi="Times New Roman" w:cs="Times New Roman"/>
+          <w:sz w:val="28"/>
+          <w:szCs w:val="28"/>
+        </w:rPr>
+        <w:t xml:space="preserve"> </w:t>
+      </w:r>
+      <w:r>
+        <w:rPr>
+          <w:rFonts w:ascii="Times New Roman" w:hAnsi="Times New Roman" w:cs="Times New Roman"/>
+          <w:color w:val="000000"/>
+          <w:sz w:val="28"/>
+          <w:szCs w:val="28"/>
+        </w:rPr>
+        <w:t>–</w:t>
+      </w:r>
+      <w:r>
+        <w:rPr>
+          <w:rFonts w:ascii="Times New Roman" w:hAnsi="Times New Roman" w:cs="Times New Roman"/>
+          <w:sz w:val="28"/>
+          <w:szCs w:val="28"/>
+        </w:rPr>
+        <w:t xml:space="preserve"> </w:t>
+      </w:r>
+      <w:r>
+        <w:rPr>
+          <w:rFonts w:ascii="Times New Roman" w:hAnsi="Times New Roman" w:cs="Times New Roman"/>
+          <w:sz w:val="28"/>
+          <w:szCs w:val="28"/>
+          <w:lang w:val="en-US"/>
+        </w:rPr>
+        <w:t>Header</w:t>
+      </w:r>
+      <w:r>
+        <w:rPr>
+          <w:rFonts w:ascii="Times New Roman" w:hAnsi="Times New Roman" w:cs="Times New Roman"/>
+          <w:sz w:val="28"/>
+          <w:szCs w:val="28"/>
+        </w:rPr>
+        <w:t xml:space="preserve"> (шапка)</w:t>
+      </w:r>
+      <w:r>
+        <w:rPr>
+          <w:rFonts w:ascii="Times New Roman" w:hAnsi="Times New Roman" w:cs="Times New Roman"/>
+          <w:sz w:val="28"/>
+          <w:szCs w:val="28"/>
+        </w:rPr>
+        <w:t xml:space="preserve"> </w:t>
+      </w:r>
+      <w:r>
+        <w:rPr>
+          <w:rFonts w:ascii="Times New Roman" w:hAnsi="Times New Roman" w:cs="Times New Roman"/>
+          <w:sz w:val="28"/>
+          <w:szCs w:val="28"/>
+        </w:rPr>
+        <w:t>продукта</w:t>
+      </w:r>
+    </w:p>
+    <w:p>
+      <w:pPr>
+        <w:jc w:val="center"/>
+        <w:rPr>
+          <w:rFonts w:ascii="Times New Roman" w:hAnsi="Times New Roman" w:cs="Times New Roman"/>
+          <w:sz w:val="28"/>
+          <w:szCs w:val="28"/>
+        </w:rPr>
+      </w:pPr>
+    </w:p>
+    <w:p>
+      <w:pPr>
+        <w:jc w:val="center"/>
+        <w:rPr>
+          <w:rFonts w:ascii="Times New Roman" w:hAnsi="Times New Roman" w:cs="Times New Roman"/>
+          <w:sz w:val="28"/>
+          <w:szCs w:val="28"/>
+        </w:rPr>
+      </w:pPr>
+      <w:r>
+        <w:rPr>
+          <w:rFonts w:ascii="Times New Roman" w:eastAsia="Times New Roman" w:hAnsi="Times New Roman" w:cs="Times New Roman"/>
+          <w:noProof/>
+          <w:sz w:val="28"/>
+          <w:szCs w:val="28"/>
+          <w:lang w:eastAsia="ru-RU"/>
+        </w:rPr>
+        <w:drawing>
+          <wp:inline distT="0" distB="0" distL="0" distR="0" wp14:anchorId="41DE8A68" wp14:editId="11709E36">
+            <wp:extent cx="5940425" cy="2860675"/>
+            <wp:effectExtent l="0" t="0" r="3175" b="0"/>
+            <wp:docPr id="9" name="Рисунок 9"/>
+            <wp:cNvGraphicFramePr>
+              <a:graphicFrameLocks xmlns:a="http://schemas.openxmlformats.org/drawingml/2006/main" noChangeAspect="1"/>
+            </wp:cNvGraphicFramePr>
+            <a:graphic xmlns:a="http://schemas.openxmlformats.org/drawingml/2006/main">
+              <a:graphicData uri="http://schemas.openxmlformats.org/drawingml/2006/picture">
+                <pic:pic xmlns:pic="http://schemas.openxmlformats.org/drawingml/2006/picture">
+                  <pic:nvPicPr>
+                    <pic:cNvPr id="1" name=""/>
+                    <pic:cNvPicPr/>
+                  </pic:nvPicPr>
+                  <pic:blipFill>
+                    <a:blip r:embed="rId12"/>
+                    <a:stretch>
+                      <a:fillRect/>
+                    </a:stretch>
+                  </pic:blipFill>
+                  <pic:spPr>
+                    <a:xfrm>
+                      <a:off x="0" y="0"/>
+                      <a:ext cx="5940425" cy="2860675"/>
+                    </a:xfrm>
+                    <a:prstGeom prst="rect">
+                      <a:avLst/>
+                    </a:prstGeom>
+                  </pic:spPr>
+                </pic:pic>
+              </a:graphicData>
+            </a:graphic>
+          </wp:inline>
+        </w:drawing>
+      </w:r>
+      <w:r>
+        <w:rPr>
+          <w:rFonts w:ascii="Times New Roman" w:eastAsia="Times New Roman" w:hAnsi="Times New Roman" w:cs="Times New Roman"/>
+          <w:sz w:val="28"/>
+          <w:szCs w:val="28"/>
+          <w:lang w:eastAsia="ru-RU"/>
+        </w:rPr>
+        <w:t xml:space="preserve"> </w:t>
+      </w:r>
+      <w:r>
+        <w:rPr>
+          <w:rFonts w:ascii="Times New Roman" w:eastAsia="Times New Roman" w:hAnsi="Times New Roman" w:cs="Times New Roman"/>
+          <w:sz w:val="28"/>
+          <w:szCs w:val="28"/>
+          <w:lang w:eastAsia="ru-RU"/>
+        </w:rPr>
+        <w:t xml:space="preserve"> </w:t>
+      </w:r>
+    </w:p>
+    <w:p>
+      <w:pPr>
+        <w:jc w:val="center"/>
+        <w:rPr>
+          <w:rFonts w:ascii="Times New Roman" w:hAnsi="Times New Roman" w:cs="Times New Roman"/>
+          <w:sz w:val="28"/>
+          <w:szCs w:val="28"/>
+        </w:rPr>
+      </w:pPr>
+      <w:r>
+        <w:rPr>
+          <w:rFonts w:ascii="Times New Roman" w:hAnsi="Times New Roman" w:cs="Times New Roman"/>
+          <w:sz w:val="28"/>
+          <w:szCs w:val="28"/>
+        </w:rPr>
+        <w:t xml:space="preserve">Рис. </w:t>
+      </w:r>
+      <w:r>
+        <w:rPr>
+          <w:rFonts w:ascii="Times New Roman" w:hAnsi="Times New Roman" w:cs="Times New Roman"/>
+          <w:sz w:val="28"/>
+          <w:szCs w:val="28"/>
+        </w:rPr>
+        <w:t>2.3</w:t>
+      </w:r>
+      <w:r>
+        <w:rPr>
+          <w:rFonts w:ascii="Times New Roman" w:hAnsi="Times New Roman" w:cs="Times New Roman"/>
+          <w:sz w:val="28"/>
+          <w:szCs w:val="28"/>
+        </w:rPr>
+        <w:t xml:space="preserve"> </w:t>
+      </w:r>
+      <w:r>
+        <w:rPr>
+          <w:rFonts w:ascii="Times New Roman" w:hAnsi="Times New Roman" w:cs="Times New Roman"/>
+          <w:color w:val="000000"/>
+          <w:sz w:val="28"/>
+          <w:szCs w:val="28"/>
+        </w:rPr>
+        <w:t>–</w:t>
+      </w:r>
+      <w:r>
+        <w:rPr>
+          <w:rFonts w:ascii="Times New Roman" w:hAnsi="Times New Roman" w:cs="Times New Roman"/>
+          <w:sz w:val="28"/>
+          <w:szCs w:val="28"/>
+        </w:rPr>
+        <w:t xml:space="preserve"> </w:t>
+      </w:r>
+      <w:r>
+        <w:rPr>
+          <w:rFonts w:ascii="Times New Roman" w:hAnsi="Times New Roman" w:cs="Times New Roman"/>
+          <w:sz w:val="28"/>
+          <w:szCs w:val="28"/>
+        </w:rPr>
+        <w:t>О</w:t>
+      </w:r>
+      <w:r>
+        <w:rPr>
+          <w:rFonts w:ascii="Times New Roman" w:hAnsi="Times New Roman" w:cs="Times New Roman"/>
+          <w:sz w:val="28"/>
+          <w:szCs w:val="28"/>
+        </w:rPr>
+        <w:t xml:space="preserve">кно </w:t>
+      </w:r>
+      <w:r>
+        <w:rPr>
+          <w:rFonts w:ascii="Times New Roman" w:hAnsi="Times New Roman" w:cs="Times New Roman"/>
+          <w:sz w:val="28"/>
+          <w:szCs w:val="28"/>
+        </w:rPr>
+        <w:t>для регистрации</w:t>
+      </w:r>
+    </w:p>
+    <w:p>
+      <w:pPr>
+        <w:jc w:val="center"/>
+        <w:rPr>
+          <w:rFonts w:ascii="Times New Roman" w:hAnsi="Times New Roman" w:cs="Times New Roman"/>
+          <w:sz w:val="28"/>
+          <w:szCs w:val="28"/>
+        </w:rPr>
+      </w:pPr>
+    </w:p>
+    <w:p>
+      <w:pPr>
+        <w:pStyle w:val="a7"/>
+        <w:numPr>
+          <w:ilvl w:val="3"/>
+          <w:numId w:val="2"/>
+        </w:numPr>
+        <w:rPr>
+          <w:rFonts w:ascii="Times New Roman" w:hAnsi="Times New Roman" w:cs="Times New Roman"/>
+          <w:sz w:val="28"/>
+          <w:szCs w:val="28"/>
+        </w:rPr>
+      </w:pPr>
+      <w:r>
+        <w:rPr>
+          <w:rFonts w:ascii="Times New Roman" w:hAnsi="Times New Roman" w:cs="Times New Roman"/>
+          <w:sz w:val="28"/>
+          <w:szCs w:val="28"/>
+        </w:rPr>
+        <w:lastRenderedPageBreak/>
+        <w:t xml:space="preserve">Экран </w:t>
+      </w:r>
+      <w:r>
+        <w:rPr>
+          <w:rFonts w:ascii="Times New Roman" w:hAnsi="Times New Roman" w:cs="Times New Roman"/>
+          <w:sz w:val="28"/>
+          <w:szCs w:val="28"/>
+        </w:rPr>
+        <w:t>входа</w:t>
+      </w:r>
+    </w:p>
+    <w:p>
+      <w:pPr>
+        <w:spacing w:line="360" w:lineRule="auto"/>
+        <w:ind w:firstLine="708"/>
+        <w:jc w:val="both"/>
+        <w:rPr>
+          <w:rFonts w:ascii="Times New Roman" w:hAnsi="Times New Roman" w:cs="Times New Roman"/>
+          <w:sz w:val="28"/>
+          <w:szCs w:val="28"/>
+        </w:rPr>
+      </w:pPr>
+      <w:r>
+        <w:rPr>
+          <w:rFonts w:ascii="Times New Roman" w:hAnsi="Times New Roman" w:cs="Times New Roman"/>
+          <w:sz w:val="28"/>
+          <w:szCs w:val="28"/>
+        </w:rPr>
+        <w:t>В верхней части экрана, в правом углу, располагается кнопка</w:t>
+      </w:r>
+      <w:r>
+        <w:rPr>
+          <w:rFonts w:ascii="Times New Roman" w:hAnsi="Times New Roman" w:cs="Times New Roman"/>
+          <w:sz w:val="28"/>
+          <w:szCs w:val="28"/>
+        </w:rPr>
+        <w:t xml:space="preserve"> </w:t>
+      </w:r>
+      <w:r>
+        <w:rPr>
+          <w:rFonts w:ascii="Times New Roman" w:eastAsia="Times New Roman" w:hAnsi="Times New Roman" w:cs="Times New Roman"/>
+          <w:sz w:val="28"/>
+          <w:szCs w:val="28"/>
+          <w:lang w:eastAsia="ru-RU"/>
+        </w:rPr>
+        <w:t>с</w:t>
+      </w:r>
+      <w:r>
+        <w:rPr>
+          <w:rFonts w:ascii="Times New Roman" w:eastAsia="Times New Roman" w:hAnsi="Times New Roman" w:cs="Times New Roman"/>
+          <w:sz w:val="28"/>
+          <w:szCs w:val="28"/>
+          <w:lang w:eastAsia="ru-RU"/>
+        </w:rPr>
+        <w:t>о значком человечка (профиля)</w:t>
+      </w:r>
+      <w:r>
+        <w:rPr>
+          <w:rFonts w:ascii="Times New Roman" w:hAnsi="Times New Roman" w:cs="Times New Roman"/>
+          <w:sz w:val="28"/>
+          <w:szCs w:val="28"/>
+        </w:rPr>
+        <w:t xml:space="preserve">, при нажатии </w:t>
+      </w:r>
+      <w:r>
+        <w:rPr>
+          <w:rFonts w:ascii="Times New Roman" w:eastAsia="Times New Roman" w:hAnsi="Times New Roman" w:cs="Times New Roman"/>
+          <w:sz w:val="28"/>
+          <w:szCs w:val="28"/>
+          <w:lang w:eastAsia="ru-RU"/>
+        </w:rPr>
+        <w:t xml:space="preserve">по центру </w:t>
+      </w:r>
+      <w:r>
+        <w:rPr>
+          <w:rFonts w:ascii="Times New Roman" w:hAnsi="Times New Roman" w:cs="Times New Roman"/>
+          <w:sz w:val="28"/>
+          <w:szCs w:val="28"/>
+        </w:rPr>
+        <w:t>открывается окно с формой для входа, где пользователь указывает свою почту и пароль, после чего происходит вход в аккаунт. В правом верхнем углу отобразиться</w:t>
+      </w:r>
+      <w:r>
+        <w:rPr>
+          <w:rFonts w:ascii="Times New Roman" w:hAnsi="Times New Roman" w:cs="Times New Roman"/>
+          <w:sz w:val="28"/>
+          <w:szCs w:val="28"/>
+        </w:rPr>
+        <w:t xml:space="preserve"> </w:t>
+      </w:r>
+      <w:r>
+        <w:rPr>
+          <w:rFonts w:ascii="Times New Roman" w:hAnsi="Times New Roman" w:cs="Times New Roman"/>
+          <w:sz w:val="28"/>
+          <w:szCs w:val="28"/>
+        </w:rPr>
+        <w:t>имя</w:t>
+      </w:r>
+      <w:r>
+        <w:rPr>
+          <w:rFonts w:ascii="Times New Roman" w:hAnsi="Times New Roman" w:cs="Times New Roman"/>
+          <w:sz w:val="28"/>
+          <w:szCs w:val="28"/>
+        </w:rPr>
+        <w:t xml:space="preserve"> или ник вошедшего пользователя</w:t>
+      </w:r>
+      <w:r>
+        <w:rPr>
+          <w:rFonts w:ascii="Times New Roman" w:hAnsi="Times New Roman" w:cs="Times New Roman"/>
+          <w:sz w:val="28"/>
+          <w:szCs w:val="28"/>
+        </w:rPr>
+        <w:t>.</w:t>
+      </w:r>
+    </w:p>
+    <w:p>
+      <w:pPr>
+        <w:jc w:val="center"/>
+        <w:rPr>
+          <w:rFonts w:ascii="Times New Roman" w:hAnsi="Times New Roman" w:cs="Times New Roman"/>
+          <w:sz w:val="28"/>
+          <w:szCs w:val="28"/>
+        </w:rPr>
+      </w:pPr>
+      <w:r>
+        <w:rPr>
+          <w:rFonts w:ascii="Times New Roman" w:hAnsi="Times New Roman" w:cs="Times New Roman"/>
+          <w:noProof/>
+          <w:sz w:val="28"/>
+          <w:szCs w:val="28"/>
+        </w:rPr>
+        <w:drawing>
+          <wp:inline distT="0" distB="0" distL="0" distR="0" wp14:anchorId="63CF8F51" wp14:editId="2CBA01E0">
+            <wp:extent cx="5940425" cy="2857500"/>
+            <wp:effectExtent l="0" t="0" r="3175" b="0"/>
+            <wp:docPr id="8" name="Рисунок 8"/>
+            <wp:cNvGraphicFramePr>
+              <a:graphicFrameLocks xmlns:a="http://schemas.openxmlformats.org/drawingml/2006/main" noChangeAspect="1"/>
+            </wp:cNvGraphicFramePr>
+            <a:graphic xmlns:a="http://schemas.openxmlformats.org/drawingml/2006/main">
+              <a:graphicData uri="http://schemas.openxmlformats.org/drawingml/2006/picture">
+                <pic:pic xmlns:pic="http://schemas.openxmlformats.org/drawingml/2006/picture">
+                  <pic:nvPicPr>
+                    <pic:cNvPr id="1" name=""/>
+                    <pic:cNvPicPr/>
+                  </pic:nvPicPr>
+                  <pic:blipFill>
+                    <a:blip r:embed="rId13"/>
+                    <a:stretch>
+                      <a:fillRect/>
+                    </a:stretch>
+                  </pic:blipFill>
+                  <pic:spPr>
+                    <a:xfrm>
+                      <a:off x="0" y="0"/>
                       <a:ext cx="5940425" cy="2857500"/>
                     </a:xfrm>
                     <a:prstGeom prst="rect">
@@ -9860,7 +10112,17 @@
           <w:sz w:val="28"/>
           <w:szCs w:val="28"/>
         </w:rPr>
-        <w:t>Эта программа обрабатывает команды оператора, которые поступают через интерфейсы управления, а также Ethernet-кадры, которые приходят через сетевые интерфейсы. В процессе обработки учитываются стандарты для используемых протоколов, программные настройки и состояние аппаратных модулей, которые являются частью технического устройства. Если необходимо, состояние аппаратных модулей может быть изменено, а также могут быть сгенерированы, отправлены и пересланы Ethernet-кадры через сетевые интерфейсы.</w:t>
+        <w:t xml:space="preserve">Эта программа обрабатывает команды оператора, которые поступают через интерфейсы управления, а также Ethernet-кадры, которые приходят через сетевые интерфейсы. В процессе обработки учитываются стандарты для </w:t>
+      </w:r>
+      <w:r>
+        <w:rPr>
+          <w:rFonts w:ascii="Times New Roman" w:hAnsi="Times New Roman" w:cs="Times New Roman"/>
+          <w:color w:val="000000"/>
+          <w:sz w:val="28"/>
+          <w:szCs w:val="28"/>
+        </w:rPr>
+        <w:lastRenderedPageBreak/>
+        <w:t>используемых протоколов, программные настройки и состояние аппаратных модулей, которые являются частью технического устройства. Если необходимо, состояние аппаратных модулей может быть изменено, а также могут быть сгенерированы, отправлены и пересланы Ethernet-кадры через сетевые интерфейсы.</w:t>
       </w:r>
     </w:p>
     <w:p>
@@ -9896,7 +10158,131 @@
           <w:sz w:val="28"/>
           <w:szCs w:val="28"/>
         </w:rPr>
-        <w:t xml:space="preserve"> обычно используют комбинацию языков программирования, таких как HTML, CSS, JavaScript и PHP, для создания </w:t>
+        <w:t xml:space="preserve"> обычно используют комбинацию языков программирования, таких как HTML, CSS, JavaScript и PHP, для создания удобного и отзывчивого интерфейса. Одним из интересных аспектов этих веб-сайтов является их способность отображать страницы </w:t>
+      </w:r>
+      <w:r>
+        <w:rPr>
+          <w:rFonts w:ascii="Times New Roman" w:hAnsi="Times New Roman" w:cs="Times New Roman"/>
+          <w:sz w:val="28"/>
+          <w:szCs w:val="28"/>
+        </w:rPr>
+        <w:t>с чайной продукцией</w:t>
+      </w:r>
+      <w:r>
+        <w:rPr>
+          <w:rFonts w:ascii="Times New Roman" w:hAnsi="Times New Roman" w:cs="Times New Roman"/>
+          <w:sz w:val="28"/>
+          <w:szCs w:val="28"/>
+        </w:rPr>
+        <w:t xml:space="preserve"> в удобочитаемом формате на различных устройствах, включая мобильные телефоны и планшеты.</w:t>
+      </w:r>
+    </w:p>
+    <w:p>
+      <w:pPr>
+        <w:spacing w:after="0" w:line="360" w:lineRule="auto"/>
+        <w:ind w:firstLine="708"/>
+        <w:jc w:val="both"/>
+        <w:rPr>
+          <w:rFonts w:ascii="Times New Roman" w:hAnsi="Times New Roman" w:cs="Times New Roman"/>
+          <w:sz w:val="28"/>
+          <w:szCs w:val="28"/>
+        </w:rPr>
+      </w:pPr>
+      <w:r>
+        <w:rPr>
+          <w:rFonts w:ascii="Times New Roman" w:hAnsi="Times New Roman" w:cs="Times New Roman"/>
+          <w:sz w:val="28"/>
+          <w:szCs w:val="28"/>
+        </w:rPr>
+        <w:t>Для достижения этой цели веб-сайты используют различные методы, такие как CSS-макет для управления внешним видом страницы, JavaScript для обработки интерактивных функций, таких как масштабирование, и предварительную загрузку изображений для увеличения времени загрузки страницы. Кроме того, веб-сайты используют серверные скрипты, написанные на PHP, для управления внутренними данными, такими как учетные записи пользователей, данные подписки и реклама.</w:t>
+      </w:r>
+    </w:p>
+    <w:p>
+      <w:pPr>
+        <w:spacing w:after="0" w:line="360" w:lineRule="auto"/>
+        <w:ind w:firstLine="708"/>
+        <w:jc w:val="both"/>
+        <w:rPr>
+          <w:rFonts w:ascii="Times New Roman" w:hAnsi="Times New Roman" w:cs="Times New Roman"/>
+          <w:sz w:val="28"/>
+          <w:szCs w:val="28"/>
+        </w:rPr>
+      </w:pPr>
+      <w:r>
+        <w:rPr>
+          <w:rFonts w:ascii="Times New Roman" w:hAnsi="Times New Roman" w:cs="Times New Roman"/>
+          <w:sz w:val="28"/>
+          <w:szCs w:val="28"/>
+        </w:rPr>
+        <w:t xml:space="preserve">Одной из интересных и сложных проблем, с которыми сталкиваются </w:t>
+      </w:r>
+      <w:r>
+        <w:rPr>
+          <w:rFonts w:ascii="Times New Roman" w:hAnsi="Times New Roman" w:cs="Times New Roman"/>
+          <w:sz w:val="28"/>
+          <w:szCs w:val="28"/>
+        </w:rPr>
+        <w:t xml:space="preserve">разработчики </w:t>
+      </w:r>
+      <w:r>
+        <w:rPr>
+          <w:rFonts w:ascii="Times New Roman" w:hAnsi="Times New Roman" w:cs="Times New Roman"/>
+          <w:sz w:val="28"/>
+          <w:szCs w:val="28"/>
+        </w:rPr>
+        <w:t>сайт</w:t>
+      </w:r>
+      <w:r>
+        <w:rPr>
+          <w:rFonts w:ascii="Times New Roman" w:hAnsi="Times New Roman" w:cs="Times New Roman"/>
+          <w:sz w:val="28"/>
+          <w:szCs w:val="28"/>
+        </w:rPr>
+        <w:t>ов</w:t>
+      </w:r>
+      <w:r>
+        <w:rPr>
+          <w:rFonts w:ascii="Times New Roman" w:hAnsi="Times New Roman" w:cs="Times New Roman"/>
+          <w:sz w:val="28"/>
+          <w:szCs w:val="28"/>
+        </w:rPr>
+        <w:t>, является необходимость сбалансировать скорость загрузки страницы с качеством отображаемых изображений. Это требует понимания методов сжатия изображений, таких как форматы JPEG и PNG, а также использования кэширования изображений и предварительной загрузки для обеспечения быстрой загрузки страниц при сохранении высокого качества изображений.</w:t>
+      </w:r>
+    </w:p>
+    <w:p>
+      <w:pPr>
+        <w:spacing w:after="0" w:line="360" w:lineRule="auto"/>
+        <w:ind w:firstLine="708"/>
+        <w:jc w:val="both"/>
+        <w:rPr>
+          <w:rFonts w:ascii="Times New Roman" w:hAnsi="Times New Roman" w:cs="Times New Roman"/>
+          <w:sz w:val="28"/>
+          <w:szCs w:val="28"/>
+        </w:rPr>
+      </w:pPr>
+      <w:r>
+        <w:rPr>
+          <w:rFonts w:ascii="Times New Roman" w:hAnsi="Times New Roman" w:cs="Times New Roman"/>
+          <w:sz w:val="28"/>
+          <w:szCs w:val="28"/>
+        </w:rPr>
+        <w:t xml:space="preserve">В целом, технические аспекты веб-сайтов </w:t>
+      </w:r>
+      <w:r>
+        <w:rPr>
+          <w:rFonts w:ascii="Times New Roman" w:hAnsi="Times New Roman" w:cs="Times New Roman"/>
+          <w:sz w:val="28"/>
+          <w:szCs w:val="28"/>
+        </w:rPr>
+        <w:t>по продажи чая</w:t>
+      </w:r>
+      <w:r>
+        <w:rPr>
+          <w:rFonts w:ascii="Times New Roman" w:hAnsi="Times New Roman" w:cs="Times New Roman"/>
+          <w:sz w:val="28"/>
+          <w:szCs w:val="28"/>
+        </w:rPr>
+        <w:t xml:space="preserve"> включают в себя сложную смесь языков программирования, методов сжатия и оптимизации изображений, а также принципов проектирования пользовательского интерфейса. Хотя некоторая логика, лежащая в основе, может быть трудной для понимания нетехническим пользователям, конечным </w:t>
       </w:r>
       <w:r>
         <w:rPr>
@@ -9905,131 +10291,7 @@
           <w:szCs w:val="28"/>
         </w:rPr>
         <w:lastRenderedPageBreak/>
-        <w:t xml:space="preserve">удобного и отзывчивого интерфейса. Одним из интересных аспектов этих веб-сайтов является их способность отображать страницы </w:t>
-      </w:r>
-      <w:r>
-        <w:rPr>
-          <w:rFonts w:ascii="Times New Roman" w:hAnsi="Times New Roman" w:cs="Times New Roman"/>
-          <w:sz w:val="28"/>
-          <w:szCs w:val="28"/>
-        </w:rPr>
-        <w:t>с чайной продукцией</w:t>
-      </w:r>
-      <w:r>
-        <w:rPr>
-          <w:rFonts w:ascii="Times New Roman" w:hAnsi="Times New Roman" w:cs="Times New Roman"/>
-          <w:sz w:val="28"/>
-          <w:szCs w:val="28"/>
-        </w:rPr>
-        <w:t xml:space="preserve"> в удобочитаемом формате на различных устройствах, включая мобильные телефоны и планшеты.</w:t>
-      </w:r>
-    </w:p>
-    <w:p>
-      <w:pPr>
-        <w:spacing w:after="0" w:line="360" w:lineRule="auto"/>
-        <w:ind w:firstLine="708"/>
-        <w:jc w:val="both"/>
-        <w:rPr>
-          <w:rFonts w:ascii="Times New Roman" w:hAnsi="Times New Roman" w:cs="Times New Roman"/>
-          <w:sz w:val="28"/>
-          <w:szCs w:val="28"/>
-        </w:rPr>
-      </w:pPr>
-      <w:r>
-        <w:rPr>
-          <w:rFonts w:ascii="Times New Roman" w:hAnsi="Times New Roman" w:cs="Times New Roman"/>
-          <w:sz w:val="28"/>
-          <w:szCs w:val="28"/>
-        </w:rPr>
-        <w:t>Для достижения этой цели веб-сайты используют различные методы, такие как CSS-макет для управления внешним видом страницы, JavaScript для обработки интерактивных функций, таких как масштабирование, и предварительную загрузку изображений для увеличения времени загрузки страницы. Кроме того, веб-сайты используют серверные скрипты, написанные на PHP, для управления внутренними данными, такими как учетные записи пользователей, данные подписки и реклама.</w:t>
-      </w:r>
-    </w:p>
-    <w:p>
-      <w:pPr>
-        <w:spacing w:after="0" w:line="360" w:lineRule="auto"/>
-        <w:ind w:firstLine="708"/>
-        <w:jc w:val="both"/>
-        <w:rPr>
-          <w:rFonts w:ascii="Times New Roman" w:hAnsi="Times New Roman" w:cs="Times New Roman"/>
-          <w:sz w:val="28"/>
-          <w:szCs w:val="28"/>
-        </w:rPr>
-      </w:pPr>
-      <w:r>
-        <w:rPr>
-          <w:rFonts w:ascii="Times New Roman" w:hAnsi="Times New Roman" w:cs="Times New Roman"/>
-          <w:sz w:val="28"/>
-          <w:szCs w:val="28"/>
-        </w:rPr>
-        <w:t xml:space="preserve">Одной из интересных и сложных проблем, с которыми сталкиваются </w:t>
-      </w:r>
-      <w:r>
-        <w:rPr>
-          <w:rFonts w:ascii="Times New Roman" w:hAnsi="Times New Roman" w:cs="Times New Roman"/>
-          <w:sz w:val="28"/>
-          <w:szCs w:val="28"/>
-        </w:rPr>
-        <w:t xml:space="preserve">разработчики </w:t>
-      </w:r>
-      <w:r>
-        <w:rPr>
-          <w:rFonts w:ascii="Times New Roman" w:hAnsi="Times New Roman" w:cs="Times New Roman"/>
-          <w:sz w:val="28"/>
-          <w:szCs w:val="28"/>
-        </w:rPr>
-        <w:t>сайт</w:t>
-      </w:r>
-      <w:r>
-        <w:rPr>
-          <w:rFonts w:ascii="Times New Roman" w:hAnsi="Times New Roman" w:cs="Times New Roman"/>
-          <w:sz w:val="28"/>
-          <w:szCs w:val="28"/>
-        </w:rPr>
-        <w:t>ов</w:t>
-      </w:r>
-      <w:r>
-        <w:rPr>
-          <w:rFonts w:ascii="Times New Roman" w:hAnsi="Times New Roman" w:cs="Times New Roman"/>
-          <w:sz w:val="28"/>
-          <w:szCs w:val="28"/>
-        </w:rPr>
-        <w:t>, является необходимость сбалансировать скорость загрузки страницы с качеством отображаемых изображений. Это требует понимания методов сжатия изображений, таких как форматы JPEG и PNG, а также использования кэширования изображений и предварительной загрузки для обеспечения быстрой загрузки страниц при сохранении высокого качества изображений.</w:t>
-      </w:r>
-    </w:p>
-    <w:p>
-      <w:pPr>
-        <w:spacing w:after="0" w:line="360" w:lineRule="auto"/>
-        <w:ind w:firstLine="708"/>
-        <w:jc w:val="both"/>
-        <w:rPr>
-          <w:rFonts w:ascii="Times New Roman" w:hAnsi="Times New Roman" w:cs="Times New Roman"/>
-          <w:sz w:val="28"/>
-          <w:szCs w:val="28"/>
-        </w:rPr>
-      </w:pPr>
-      <w:r>
-        <w:rPr>
-          <w:rFonts w:ascii="Times New Roman" w:hAnsi="Times New Roman" w:cs="Times New Roman"/>
-          <w:sz w:val="28"/>
-          <w:szCs w:val="28"/>
-        </w:rPr>
-        <w:t xml:space="preserve">В целом, технические аспекты веб-сайтов </w:t>
-      </w:r>
-      <w:r>
-        <w:rPr>
-          <w:rFonts w:ascii="Times New Roman" w:hAnsi="Times New Roman" w:cs="Times New Roman"/>
-          <w:sz w:val="28"/>
-          <w:szCs w:val="28"/>
-        </w:rPr>
-        <w:t>по продажи чая</w:t>
-      </w:r>
-      <w:r>
-        <w:rPr>
-          <w:rFonts w:ascii="Times New Roman" w:hAnsi="Times New Roman" w:cs="Times New Roman"/>
-          <w:sz w:val="28"/>
-          <w:szCs w:val="28"/>
-        </w:rPr>
-        <w:t xml:space="preserve"> включают в себя сложную смесь языков программирования, методов сжатия и оптимизации изображений, а также принципов проектирования пользовательского интерфейса. Хотя некоторая логика, лежащая в основе, может быть трудной для понимания нетехническим пользователям, конечным результатом является плавно</w:t>
+        <w:t>результатом является плавно</w:t>
       </w:r>
       <w:r>
         <w:rPr>
@@ -10177,8 +10439,549 @@
           <w:sz w:val="28"/>
           <w:szCs w:val="28"/>
         </w:rPr>
+        <w:t>Post</w:t>
+      </w:r>
+      <w:r>
+        <w:rPr>
+          <w:rFonts w:ascii="Times New Roman" w:hAnsi="Times New Roman" w:cs="Times New Roman"/>
+          <w:sz w:val="28"/>
+          <w:szCs w:val="28"/>
+        </w:rPr>
+        <w:t xml:space="preserve"> </w:t>
+      </w:r>
+      <w:r>
+        <w:rPr>
+          <w:rFonts w:ascii="Times New Roman" w:eastAsia="Times New Roman" w:hAnsi="Times New Roman" w:cs="Times New Roman"/>
+          <w:sz w:val="28"/>
+          <w:szCs w:val="28"/>
+          <w:lang w:eastAsia="ru-RU"/>
+        </w:rPr>
+        <w:t>– м</w:t>
+      </w:r>
+      <w:r>
+        <w:rPr>
+          <w:rFonts w:ascii="Times New Roman" w:hAnsi="Times New Roman" w:cs="Times New Roman"/>
+          <w:sz w:val="28"/>
+          <w:szCs w:val="28"/>
+        </w:rPr>
+        <w:t>етод</w:t>
+      </w:r>
+      <w:r>
+        <w:rPr>
+          <w:rFonts w:ascii="Times New Roman" w:hAnsi="Times New Roman" w:cs="Times New Roman"/>
+          <w:sz w:val="28"/>
+          <w:szCs w:val="28"/>
+        </w:rPr>
+        <w:t xml:space="preserve"> </w:t>
+      </w:r>
+      <w:r>
+        <w:rPr>
+          <w:rFonts w:ascii="Times New Roman" w:hAnsi="Times New Roman" w:cs="Times New Roman"/>
+          <w:sz w:val="28"/>
+          <w:szCs w:val="28"/>
+        </w:rPr>
+        <w:t>используется для отправки POST-запроса к определенному маршруту. С помощью этого метода можно отправлять данные на сервер для создания новых ресурсов.</w:t>
+      </w:r>
+    </w:p>
+    <w:p>
+      <w:pPr>
+        <w:spacing w:after="0" w:line="360" w:lineRule="auto"/>
+        <w:ind w:firstLine="708"/>
+        <w:jc w:val="both"/>
+        <w:rPr>
+          <w:rFonts w:ascii="Times New Roman" w:hAnsi="Times New Roman" w:cs="Times New Roman"/>
+          <w:sz w:val="28"/>
+          <w:szCs w:val="28"/>
+        </w:rPr>
+      </w:pPr>
+      <w:r>
+        <w:rPr>
+          <w:rFonts w:ascii="Times New Roman" w:hAnsi="Times New Roman" w:cs="Times New Roman"/>
+          <w:sz w:val="28"/>
+          <w:szCs w:val="28"/>
+        </w:rPr>
+        <w:t>Patch</w:t>
+      </w:r>
+      <w:r>
+        <w:rPr>
+          <w:rFonts w:ascii="Times New Roman" w:hAnsi="Times New Roman" w:cs="Times New Roman"/>
+          <w:sz w:val="28"/>
+          <w:szCs w:val="28"/>
+        </w:rPr>
+        <w:t xml:space="preserve"> </w:t>
+      </w:r>
+      <w:r>
+        <w:rPr>
+          <w:rFonts w:ascii="Times New Roman" w:eastAsia="Times New Roman" w:hAnsi="Times New Roman" w:cs="Times New Roman"/>
+          <w:sz w:val="28"/>
+          <w:szCs w:val="28"/>
+          <w:lang w:eastAsia="ru-RU"/>
+        </w:rPr>
+        <w:t>– м</w:t>
+      </w:r>
+      <w:r>
+        <w:rPr>
+          <w:rFonts w:ascii="Times New Roman" w:hAnsi="Times New Roman" w:cs="Times New Roman"/>
+          <w:sz w:val="28"/>
+          <w:szCs w:val="28"/>
+        </w:rPr>
+        <w:t xml:space="preserve">етод в Laravel используется для отправки PATCH-запроса к определенному маршруту. </w:t>
+      </w:r>
+      <w:r>
+        <w:rPr>
+          <w:rFonts w:ascii="Times New Roman" w:hAnsi="Times New Roman" w:cs="Times New Roman"/>
+          <w:sz w:val="28"/>
+          <w:szCs w:val="28"/>
+        </w:rPr>
+        <w:t>О</w:t>
+      </w:r>
+      <w:r>
+        <w:rPr>
+          <w:rFonts w:ascii="Times New Roman" w:hAnsi="Times New Roman" w:cs="Times New Roman"/>
+          <w:sz w:val="28"/>
+          <w:szCs w:val="28"/>
+        </w:rPr>
+        <w:t>бычно используются для обновления части ресурсов на сервере.</w:t>
+      </w:r>
+    </w:p>
+    <w:p>
+      <w:pPr>
+        <w:spacing w:after="0" w:line="360" w:lineRule="auto"/>
+        <w:ind w:firstLine="708"/>
+        <w:jc w:val="both"/>
+        <w:rPr>
+          <w:rFonts w:ascii="Times New Roman" w:hAnsi="Times New Roman" w:cs="Times New Roman"/>
+          <w:sz w:val="28"/>
+          <w:szCs w:val="28"/>
+        </w:rPr>
+      </w:pPr>
+      <w:r>
+        <w:rPr>
+          <w:rFonts w:ascii="Times New Roman" w:hAnsi="Times New Roman" w:cs="Times New Roman"/>
+          <w:sz w:val="28"/>
+          <w:szCs w:val="28"/>
+          <w:lang w:val="en-US"/>
+        </w:rPr>
+        <w:t>Group</w:t>
+      </w:r>
+      <w:r>
+        <w:rPr>
+          <w:rFonts w:ascii="Times New Roman" w:hAnsi="Times New Roman" w:cs="Times New Roman"/>
+          <w:sz w:val="28"/>
+          <w:szCs w:val="28"/>
+        </w:rPr>
+        <w:t xml:space="preserve"> </w:t>
+      </w:r>
+      <w:r>
+        <w:rPr>
+          <w:rFonts w:ascii="Times New Roman" w:eastAsia="Times New Roman" w:hAnsi="Times New Roman" w:cs="Times New Roman"/>
+          <w:sz w:val="28"/>
+          <w:szCs w:val="28"/>
+          <w:lang w:eastAsia="ru-RU"/>
+        </w:rPr>
+        <w:t>– в</w:t>
+      </w:r>
+      <w:r>
+        <w:rPr>
+          <w:rFonts w:ascii="Times New Roman" w:hAnsi="Times New Roman" w:cs="Times New Roman"/>
+          <w:sz w:val="28"/>
+          <w:szCs w:val="28"/>
+        </w:rPr>
+        <w:t xml:space="preserve"> Laravel, метод </w:t>
+      </w:r>
+      <w:proofErr w:type="gramStart"/>
+      <w:r>
+        <w:rPr>
+          <w:rFonts w:ascii="Times New Roman" w:hAnsi="Times New Roman" w:cs="Times New Roman"/>
+          <w:sz w:val="28"/>
+          <w:szCs w:val="28"/>
+        </w:rPr>
+        <w:t>group(</w:t>
+      </w:r>
+      <w:proofErr w:type="gramEnd"/>
+      <w:r>
+        <w:rPr>
+          <w:rFonts w:ascii="Times New Roman" w:hAnsi="Times New Roman" w:cs="Times New Roman"/>
+          <w:sz w:val="28"/>
+          <w:szCs w:val="28"/>
+        </w:rPr>
+        <w:t>) используется для группировки маршрутов, которые имеют общие характеристики, такие как middleware или префиксы. Это упрощает управление маршрутами и организацию кода.</w:t>
+      </w:r>
+    </w:p>
+    <w:p>
+      <w:pPr>
+        <w:spacing w:after="0" w:line="360" w:lineRule="auto"/>
+        <w:ind w:firstLine="708"/>
+        <w:jc w:val="both"/>
+        <w:rPr>
+          <w:rFonts w:ascii="Times New Roman" w:hAnsi="Times New Roman" w:cs="Times New Roman"/>
+          <w:sz w:val="28"/>
+          <w:szCs w:val="28"/>
+        </w:rPr>
+      </w:pPr>
+      <w:r>
+        <w:rPr>
+          <w:rFonts w:ascii="Times New Roman" w:hAnsi="Times New Roman" w:cs="Times New Roman"/>
+          <w:sz w:val="28"/>
+          <w:szCs w:val="28"/>
+          <w:lang w:val="en-US"/>
+        </w:rPr>
+        <w:t>Name</w:t>
+      </w:r>
+      <w:r>
+        <w:rPr>
+          <w:rFonts w:ascii="Times New Roman" w:hAnsi="Times New Roman" w:cs="Times New Roman"/>
+          <w:sz w:val="28"/>
+          <w:szCs w:val="28"/>
+        </w:rPr>
+        <w:t xml:space="preserve"> </w:t>
+      </w:r>
+      <w:r>
+        <w:rPr>
+          <w:rFonts w:ascii="Times New Roman" w:eastAsia="Times New Roman" w:hAnsi="Times New Roman" w:cs="Times New Roman"/>
+          <w:sz w:val="28"/>
+          <w:szCs w:val="28"/>
+          <w:lang w:eastAsia="ru-RU"/>
+        </w:rPr>
+        <w:t>– м</w:t>
+      </w:r>
+      <w:r>
+        <w:rPr>
+          <w:rFonts w:ascii="Times New Roman" w:hAnsi="Times New Roman" w:cs="Times New Roman"/>
+          <w:sz w:val="28"/>
+          <w:szCs w:val="28"/>
+        </w:rPr>
+        <w:t>етод</w:t>
+      </w:r>
+      <w:r>
+        <w:rPr>
+          <w:rFonts w:ascii="Times New Roman" w:hAnsi="Times New Roman" w:cs="Times New Roman"/>
+          <w:sz w:val="28"/>
+          <w:szCs w:val="28"/>
+        </w:rPr>
+        <w:t xml:space="preserve"> </w:t>
+      </w:r>
+      <w:r>
+        <w:rPr>
+          <w:rFonts w:ascii="Times New Roman" w:hAnsi="Times New Roman" w:cs="Times New Roman"/>
+          <w:sz w:val="28"/>
+          <w:szCs w:val="28"/>
+        </w:rPr>
+        <w:t>используется для присвоения имени маршруту. Именованные маршруты позволяют ссылаться на них в других частях программы, что упрощает управление и изменение URL-адресов в приложении.</w:t>
+      </w:r>
+    </w:p>
+    <w:p>
+      <w:pPr>
+        <w:spacing w:after="0" w:line="360" w:lineRule="auto"/>
+        <w:ind w:firstLine="708"/>
+        <w:jc w:val="both"/>
+        <w:rPr>
+          <w:rFonts w:ascii="Times New Roman" w:hAnsi="Times New Roman" w:cs="Times New Roman"/>
+          <w:sz w:val="28"/>
+          <w:szCs w:val="28"/>
+        </w:rPr>
+      </w:pPr>
+      <w:r>
+        <w:rPr>
+          <w:rFonts w:ascii="Times New Roman" w:hAnsi="Times New Roman" w:cs="Times New Roman"/>
+          <w:sz w:val="28"/>
+          <w:szCs w:val="28"/>
+          <w:lang w:val="en-US"/>
+        </w:rPr>
+        <w:t>Login</w:t>
+      </w:r>
+      <w:r>
+        <w:rPr>
+          <w:rFonts w:ascii="Times New Roman" w:hAnsi="Times New Roman" w:cs="Times New Roman"/>
+          <w:sz w:val="28"/>
+          <w:szCs w:val="28"/>
+        </w:rPr>
+        <w:t xml:space="preserve"> </w:t>
+      </w:r>
+      <w:r>
+        <w:rPr>
+          <w:rFonts w:ascii="Times New Roman" w:eastAsia="Times New Roman" w:hAnsi="Times New Roman" w:cs="Times New Roman"/>
+          <w:sz w:val="28"/>
+          <w:szCs w:val="28"/>
+          <w:lang w:eastAsia="ru-RU"/>
+        </w:rPr>
+        <w:t>– в</w:t>
+      </w:r>
+      <w:r>
+        <w:rPr>
+          <w:rFonts w:ascii="Times New Roman" w:hAnsi="Times New Roman" w:cs="Times New Roman"/>
+          <w:sz w:val="28"/>
+          <w:szCs w:val="28"/>
+        </w:rPr>
+        <w:t xml:space="preserve"> Laravel, метод </w:t>
+      </w:r>
+      <w:proofErr w:type="gramStart"/>
+      <w:r>
+        <w:rPr>
+          <w:rFonts w:ascii="Times New Roman" w:hAnsi="Times New Roman" w:cs="Times New Roman"/>
+          <w:sz w:val="28"/>
+          <w:szCs w:val="28"/>
+        </w:rPr>
+        <w:t>login(</w:t>
+      </w:r>
+      <w:proofErr w:type="gramEnd"/>
+      <w:r>
+        <w:rPr>
+          <w:rFonts w:ascii="Times New Roman" w:hAnsi="Times New Roman" w:cs="Times New Roman"/>
+          <w:sz w:val="28"/>
+          <w:szCs w:val="28"/>
+        </w:rPr>
+        <w:t xml:space="preserve">) используется для авторизации пользователя. Этот метод принимает объект User и опциональный параметр, который указывает, следует ли </w:t>
+      </w:r>
+      <w:r>
+        <w:rPr>
+          <w:rFonts w:ascii="Times New Roman" w:hAnsi="Times New Roman" w:cs="Times New Roman"/>
+          <w:sz w:val="28"/>
+          <w:szCs w:val="28"/>
+        </w:rPr>
+        <w:t>«</w:t>
+      </w:r>
+      <w:r>
+        <w:rPr>
+          <w:rFonts w:ascii="Times New Roman" w:hAnsi="Times New Roman" w:cs="Times New Roman"/>
+          <w:sz w:val="28"/>
+          <w:szCs w:val="28"/>
+        </w:rPr>
+        <w:t>запоминать</w:t>
+      </w:r>
+      <w:r>
+        <w:rPr>
+          <w:rFonts w:ascii="Times New Roman" w:hAnsi="Times New Roman" w:cs="Times New Roman"/>
+          <w:sz w:val="28"/>
+          <w:szCs w:val="28"/>
+        </w:rPr>
+        <w:t>»</w:t>
+      </w:r>
+      <w:r>
+        <w:rPr>
+          <w:rFonts w:ascii="Times New Roman" w:hAnsi="Times New Roman" w:cs="Times New Roman"/>
+          <w:sz w:val="28"/>
+          <w:szCs w:val="28"/>
+        </w:rPr>
+        <w:t xml:space="preserve"> пользователя, сохраняя его сеанс между различными запросами.</w:t>
+      </w:r>
+    </w:p>
+    <w:p>
+      <w:pPr>
+        <w:spacing w:after="0" w:line="360" w:lineRule="auto"/>
+        <w:ind w:firstLine="708"/>
+        <w:jc w:val="both"/>
+        <w:rPr>
+          <w:rFonts w:ascii="Times New Roman" w:hAnsi="Times New Roman" w:cs="Times New Roman"/>
+          <w:sz w:val="28"/>
+          <w:szCs w:val="28"/>
+        </w:rPr>
+      </w:pPr>
+      <w:r>
+        <w:rPr>
+          <w:rFonts w:ascii="Times New Roman" w:hAnsi="Times New Roman" w:cs="Times New Roman"/>
+          <w:sz w:val="28"/>
+          <w:szCs w:val="28"/>
+          <w:lang w:val="en-US"/>
+        </w:rPr>
+        <w:t>Logout</w:t>
+      </w:r>
+      <w:r>
+        <w:rPr>
+          <w:rFonts w:ascii="Times New Roman" w:hAnsi="Times New Roman" w:cs="Times New Roman"/>
+          <w:sz w:val="28"/>
+          <w:szCs w:val="28"/>
+        </w:rPr>
+        <w:t xml:space="preserve"> </w:t>
+      </w:r>
+      <w:r>
+        <w:rPr>
+          <w:rFonts w:ascii="Times New Roman" w:eastAsia="Times New Roman" w:hAnsi="Times New Roman" w:cs="Times New Roman"/>
+          <w:sz w:val="28"/>
+          <w:szCs w:val="28"/>
+          <w:lang w:eastAsia="ru-RU"/>
+        </w:rPr>
+        <w:t>– м</w:t>
+      </w:r>
+      <w:r>
+        <w:rPr>
+          <w:rFonts w:ascii="Times New Roman" w:hAnsi="Times New Roman" w:cs="Times New Roman"/>
+          <w:sz w:val="28"/>
+          <w:szCs w:val="28"/>
+        </w:rPr>
+        <w:t xml:space="preserve">етод </w:t>
+      </w:r>
+      <w:proofErr w:type="gramStart"/>
+      <w:r>
+        <w:rPr>
+          <w:rFonts w:ascii="Times New Roman" w:hAnsi="Times New Roman" w:cs="Times New Roman"/>
+          <w:sz w:val="28"/>
+          <w:szCs w:val="28"/>
+        </w:rPr>
+        <w:t>logout(</w:t>
+      </w:r>
+      <w:proofErr w:type="gramEnd"/>
+      <w:r>
+        <w:rPr>
+          <w:rFonts w:ascii="Times New Roman" w:hAnsi="Times New Roman" w:cs="Times New Roman"/>
+          <w:sz w:val="28"/>
+          <w:szCs w:val="28"/>
+        </w:rPr>
+        <w:t>) используется для выхода пользователя из системы. Этот метод удаляет информацию о пользователе из сессии и таким образом завершает его сеанс.</w:t>
+      </w:r>
+    </w:p>
+    <w:p>
+      <w:pPr>
+        <w:spacing w:after="0" w:line="360" w:lineRule="auto"/>
+        <w:ind w:firstLine="708"/>
+        <w:jc w:val="both"/>
+        <w:rPr>
+          <w:rFonts w:ascii="Times New Roman" w:hAnsi="Times New Roman" w:cs="Times New Roman"/>
+          <w:sz w:val="28"/>
+          <w:szCs w:val="28"/>
+        </w:rPr>
+      </w:pPr>
+      <w:r>
+        <w:rPr>
+          <w:rFonts w:ascii="Times New Roman" w:hAnsi="Times New Roman" w:cs="Times New Roman"/>
+          <w:sz w:val="28"/>
+          <w:szCs w:val="28"/>
+          <w:lang w:val="en-US"/>
+        </w:rPr>
+        <w:t>Create</w:t>
+      </w:r>
+      <w:r>
+        <w:rPr>
+          <w:rFonts w:ascii="Times New Roman" w:hAnsi="Times New Roman" w:cs="Times New Roman"/>
+          <w:sz w:val="28"/>
+          <w:szCs w:val="28"/>
+        </w:rPr>
+        <w:t xml:space="preserve"> </w:t>
+      </w:r>
+      <w:r>
+        <w:rPr>
+          <w:rFonts w:ascii="Times New Roman" w:hAnsi="Times New Roman" w:cs="Times New Roman"/>
+          <w:sz w:val="28"/>
+          <w:szCs w:val="28"/>
+        </w:rPr>
+        <w:t>– о</w:t>
+      </w:r>
+      <w:r>
+        <w:rPr>
+          <w:rFonts w:ascii="Times New Roman" w:hAnsi="Times New Roman" w:cs="Times New Roman"/>
+          <w:sz w:val="28"/>
+          <w:szCs w:val="28"/>
+        </w:rPr>
+        <w:t>бычно используется в Eloquent моделях для создания нового экземпляра модели и сохранения его в базе данных. Метод принимает массив атрибутов, которые нужно присвоить новому экземпляру.</w:t>
+      </w:r>
+    </w:p>
+    <w:p>
+      <w:pPr>
+        <w:spacing w:after="0" w:line="360" w:lineRule="auto"/>
+        <w:ind w:firstLine="708"/>
+        <w:jc w:val="both"/>
+        <w:rPr>
+          <w:rFonts w:ascii="Times New Roman" w:hAnsi="Times New Roman" w:cs="Times New Roman"/>
+          <w:sz w:val="28"/>
+          <w:szCs w:val="28"/>
+        </w:rPr>
+      </w:pPr>
+      <w:r>
+        <w:rPr>
+          <w:rFonts w:ascii="Times New Roman" w:hAnsi="Times New Roman" w:cs="Times New Roman"/>
+          <w:sz w:val="28"/>
+          <w:szCs w:val="28"/>
+          <w:lang w:val="en-US"/>
+        </w:rPr>
+        <w:t>Fill</w:t>
+      </w:r>
+      <w:r>
+        <w:rPr>
+          <w:rFonts w:ascii="Times New Roman" w:hAnsi="Times New Roman" w:cs="Times New Roman"/>
+          <w:sz w:val="28"/>
+          <w:szCs w:val="28"/>
+        </w:rPr>
+        <w:t xml:space="preserve"> </w:t>
+      </w:r>
+      <w:r>
+        <w:rPr>
+          <w:rFonts w:ascii="Times New Roman" w:eastAsia="Times New Roman" w:hAnsi="Times New Roman" w:cs="Times New Roman"/>
+          <w:sz w:val="28"/>
+          <w:szCs w:val="28"/>
+          <w:lang w:eastAsia="ru-RU"/>
+        </w:rPr>
+        <w:t>– и</w:t>
+      </w:r>
+      <w:r>
+        <w:rPr>
+          <w:rFonts w:ascii="Times New Roman" w:hAnsi="Times New Roman" w:cs="Times New Roman"/>
+          <w:sz w:val="28"/>
+          <w:szCs w:val="28"/>
+        </w:rPr>
+        <w:t xml:space="preserve">спользуется в Eloquent моделях для массового заполнения атрибутов модели. Этот метод принимает массив, где ключи </w:t>
+      </w:r>
+      <w:r>
+        <w:rPr>
+          <w:rFonts w:ascii="Times New Roman" w:eastAsia="Times New Roman" w:hAnsi="Times New Roman" w:cs="Times New Roman"/>
+          <w:sz w:val="28"/>
+          <w:szCs w:val="28"/>
+          <w:lang w:eastAsia="ru-RU"/>
+        </w:rPr>
+        <w:t>– э</w:t>
+      </w:r>
+      <w:r>
+        <w:rPr>
+          <w:rFonts w:ascii="Times New Roman" w:hAnsi="Times New Roman" w:cs="Times New Roman"/>
+          <w:sz w:val="28"/>
+          <w:szCs w:val="28"/>
+        </w:rPr>
+        <w:t xml:space="preserve">то имена </w:t>
+      </w:r>
+      <w:r>
+        <w:rPr>
+          <w:rFonts w:ascii="Times New Roman" w:hAnsi="Times New Roman" w:cs="Times New Roman"/>
+          <w:sz w:val="28"/>
+          <w:szCs w:val="28"/>
+        </w:rPr>
         <w:lastRenderedPageBreak/>
-        <w:t>Post</w:t>
+        <w:t>атрибутов, которые нужно заполнить, а значения</w:t>
+      </w:r>
+      <w:r>
+        <w:rPr>
+          <w:rFonts w:ascii="Times New Roman" w:hAnsi="Times New Roman" w:cs="Times New Roman"/>
+          <w:sz w:val="28"/>
+          <w:szCs w:val="28"/>
+        </w:rPr>
+        <w:t xml:space="preserve"> – э</w:t>
+      </w:r>
+      <w:r>
+        <w:rPr>
+          <w:rFonts w:ascii="Times New Roman" w:hAnsi="Times New Roman" w:cs="Times New Roman"/>
+          <w:sz w:val="28"/>
+          <w:szCs w:val="28"/>
+        </w:rPr>
+        <w:t>то соответствующие значения этих атрибутов.</w:t>
+      </w:r>
+    </w:p>
+    <w:p>
+      <w:pPr>
+        <w:spacing w:after="0" w:line="360" w:lineRule="auto"/>
+        <w:ind w:firstLine="708"/>
+        <w:jc w:val="both"/>
+        <w:rPr>
+          <w:rFonts w:ascii="Times New Roman" w:hAnsi="Times New Roman" w:cs="Times New Roman"/>
+          <w:sz w:val="28"/>
+          <w:szCs w:val="28"/>
+        </w:rPr>
+      </w:pPr>
+      <w:r>
+        <w:rPr>
+          <w:rFonts w:ascii="Times New Roman" w:hAnsi="Times New Roman" w:cs="Times New Roman"/>
+          <w:sz w:val="28"/>
+          <w:szCs w:val="28"/>
+          <w:lang w:val="en-US"/>
+        </w:rPr>
+        <w:t>Save</w:t>
       </w:r>
       <w:r>
         <w:rPr>
@@ -10195,15 +10998,7 @@
           <w:szCs w:val="28"/>
           <w:lang w:eastAsia="ru-RU"/>
         </w:rPr>
-        <w:t>– м</w:t>
-      </w:r>
-      <w:r>
-        <w:rPr>
-          <w:rFonts w:ascii="Times New Roman" w:hAnsi="Times New Roman" w:cs="Times New Roman"/>
-          <w:sz w:val="28"/>
-          <w:szCs w:val="28"/>
-        </w:rPr>
-        <w:t>етод</w:t>
+        <w:t>–</w:t>
       </w:r>
       <w:r>
         <w:rPr>
@@ -10219,114 +11014,15 @@
           <w:sz w:val="28"/>
           <w:szCs w:val="28"/>
         </w:rPr>
-        <w:t>используется для отправки POST-запроса к определенному маршруту. С помощью этого метода можно отправлять данные на сервер для создания новых ресурсов.</w:t>
-      </w:r>
-    </w:p>
-    <w:p>
-      <w:pPr>
-        <w:spacing w:after="0" w:line="360" w:lineRule="auto"/>
-        <w:ind w:firstLine="708"/>
-        <w:jc w:val="both"/>
-        <w:rPr>
-          <w:rFonts w:ascii="Times New Roman" w:hAnsi="Times New Roman" w:cs="Times New Roman"/>
-          <w:sz w:val="28"/>
-          <w:szCs w:val="28"/>
-        </w:rPr>
-      </w:pPr>
-      <w:r>
-        <w:rPr>
-          <w:rFonts w:ascii="Times New Roman" w:hAnsi="Times New Roman" w:cs="Times New Roman"/>
-          <w:sz w:val="28"/>
-          <w:szCs w:val="28"/>
-        </w:rPr>
-        <w:t>Patch</w:t>
-      </w:r>
-      <w:r>
-        <w:rPr>
-          <w:rFonts w:ascii="Times New Roman" w:hAnsi="Times New Roman" w:cs="Times New Roman"/>
-          <w:sz w:val="28"/>
-          <w:szCs w:val="28"/>
-        </w:rPr>
-        <w:t xml:space="preserve"> </w:t>
-      </w:r>
-      <w:r>
-        <w:rPr>
-          <w:rFonts w:ascii="Times New Roman" w:eastAsia="Times New Roman" w:hAnsi="Times New Roman" w:cs="Times New Roman"/>
-          <w:sz w:val="28"/>
-          <w:szCs w:val="28"/>
-          <w:lang w:eastAsia="ru-RU"/>
-        </w:rPr>
-        <w:t>– м</w:t>
-      </w:r>
-      <w:r>
-        <w:rPr>
-          <w:rFonts w:ascii="Times New Roman" w:hAnsi="Times New Roman" w:cs="Times New Roman"/>
-          <w:sz w:val="28"/>
-          <w:szCs w:val="28"/>
-        </w:rPr>
-        <w:t xml:space="preserve">етод в Laravel используется для отправки PATCH-запроса к определенному маршруту. </w:t>
-      </w:r>
-      <w:r>
-        <w:rPr>
-          <w:rFonts w:ascii="Times New Roman" w:hAnsi="Times New Roman" w:cs="Times New Roman"/>
-          <w:sz w:val="28"/>
-          <w:szCs w:val="28"/>
-        </w:rPr>
-        <w:t>О</w:t>
-      </w:r>
-      <w:r>
-        <w:rPr>
-          <w:rFonts w:ascii="Times New Roman" w:hAnsi="Times New Roman" w:cs="Times New Roman"/>
-          <w:sz w:val="28"/>
-          <w:szCs w:val="28"/>
-        </w:rPr>
-        <w:t>бычно используются для обновления части ресурсов на сервере.</w:t>
-      </w:r>
-    </w:p>
-    <w:p>
-      <w:pPr>
-        <w:spacing w:after="0" w:line="360" w:lineRule="auto"/>
-        <w:ind w:firstLine="708"/>
-        <w:jc w:val="both"/>
-        <w:rPr>
-          <w:rFonts w:ascii="Times New Roman" w:hAnsi="Times New Roman" w:cs="Times New Roman"/>
-          <w:sz w:val="28"/>
-          <w:szCs w:val="28"/>
-        </w:rPr>
-      </w:pPr>
-      <w:r>
-        <w:rPr>
-          <w:rFonts w:ascii="Times New Roman" w:hAnsi="Times New Roman" w:cs="Times New Roman"/>
-          <w:sz w:val="28"/>
-          <w:szCs w:val="28"/>
-          <w:lang w:val="en-US"/>
-        </w:rPr>
-        <w:t>Group</w:t>
-      </w:r>
-      <w:r>
-        <w:rPr>
-          <w:rFonts w:ascii="Times New Roman" w:hAnsi="Times New Roman" w:cs="Times New Roman"/>
-          <w:sz w:val="28"/>
-          <w:szCs w:val="28"/>
-        </w:rPr>
-        <w:t xml:space="preserve"> </w:t>
-      </w:r>
-      <w:r>
-        <w:rPr>
-          <w:rFonts w:ascii="Times New Roman" w:eastAsia="Times New Roman" w:hAnsi="Times New Roman" w:cs="Times New Roman"/>
-          <w:sz w:val="28"/>
-          <w:szCs w:val="28"/>
-          <w:lang w:eastAsia="ru-RU"/>
-        </w:rPr>
-        <w:t>– в</w:t>
-      </w:r>
-      <w:r>
-        <w:rPr>
-          <w:rFonts w:ascii="Times New Roman" w:hAnsi="Times New Roman" w:cs="Times New Roman"/>
-          <w:sz w:val="28"/>
-          <w:szCs w:val="28"/>
-        </w:rPr>
-        <w:t xml:space="preserve"> Laravel, метод </w:t>
+        <w:t>м</w:t>
+      </w:r>
+      <w:r>
+        <w:rPr>
+          <w:rFonts w:ascii="Times New Roman" w:hAnsi="Times New Roman" w:cs="Times New Roman"/>
+          <w:sz w:val="28"/>
+          <w:szCs w:val="28"/>
+        </w:rPr>
+        <w:t xml:space="preserve">етод </w:t>
       </w:r>
       <w:proofErr w:type="gramStart"/>
       <w:r>
@@ -10335,7 +11031,7 @@
           <w:sz w:val="28"/>
           <w:szCs w:val="28"/>
         </w:rPr>
-        <w:t>group(</w:t>
+        <w:t>save(</w:t>
       </w:r>
       <w:proofErr w:type="gramEnd"/>
       <w:r>
@@ -10344,442 +11040,7 @@
           <w:sz w:val="28"/>
           <w:szCs w:val="28"/>
         </w:rPr>
-        <w:t>) используется для группировки маршрутов, которые имеют общие характеристики, такие как middleware или префиксы. Это упрощает управление маршрутами и организацию кода.</w:t>
-      </w:r>
-    </w:p>
-    <w:p>
-      <w:pPr>
-        <w:spacing w:after="0" w:line="360" w:lineRule="auto"/>
-        <w:ind w:firstLine="708"/>
-        <w:jc w:val="both"/>
-        <w:rPr>
-          <w:rFonts w:ascii="Times New Roman" w:hAnsi="Times New Roman" w:cs="Times New Roman"/>
-          <w:sz w:val="28"/>
-          <w:szCs w:val="28"/>
-        </w:rPr>
-      </w:pPr>
-      <w:r>
-        <w:rPr>
-          <w:rFonts w:ascii="Times New Roman" w:hAnsi="Times New Roman" w:cs="Times New Roman"/>
-          <w:sz w:val="28"/>
-          <w:szCs w:val="28"/>
-          <w:lang w:val="en-US"/>
-        </w:rPr>
-        <w:t>Name</w:t>
-      </w:r>
-      <w:r>
-        <w:rPr>
-          <w:rFonts w:ascii="Times New Roman" w:hAnsi="Times New Roman" w:cs="Times New Roman"/>
-          <w:sz w:val="28"/>
-          <w:szCs w:val="28"/>
-        </w:rPr>
-        <w:t xml:space="preserve"> </w:t>
-      </w:r>
-      <w:r>
-        <w:rPr>
-          <w:rFonts w:ascii="Times New Roman" w:eastAsia="Times New Roman" w:hAnsi="Times New Roman" w:cs="Times New Roman"/>
-          <w:sz w:val="28"/>
-          <w:szCs w:val="28"/>
-          <w:lang w:eastAsia="ru-RU"/>
-        </w:rPr>
-        <w:t>– м</w:t>
-      </w:r>
-      <w:r>
-        <w:rPr>
-          <w:rFonts w:ascii="Times New Roman" w:hAnsi="Times New Roman" w:cs="Times New Roman"/>
-          <w:sz w:val="28"/>
-          <w:szCs w:val="28"/>
-        </w:rPr>
-        <w:t>етод</w:t>
-      </w:r>
-      <w:r>
-        <w:rPr>
-          <w:rFonts w:ascii="Times New Roman" w:hAnsi="Times New Roman" w:cs="Times New Roman"/>
-          <w:sz w:val="28"/>
-          <w:szCs w:val="28"/>
-        </w:rPr>
-        <w:t xml:space="preserve"> </w:t>
-      </w:r>
-      <w:r>
-        <w:rPr>
-          <w:rFonts w:ascii="Times New Roman" w:hAnsi="Times New Roman" w:cs="Times New Roman"/>
-          <w:sz w:val="28"/>
-          <w:szCs w:val="28"/>
-        </w:rPr>
-        <w:t>используется для присвоения имени маршруту. Именованные маршруты позволяют ссылаться на них в других частях программы, что упрощает управление и изменение URL-адресов в приложении.</w:t>
-      </w:r>
-    </w:p>
-    <w:p>
-      <w:pPr>
-        <w:spacing w:after="0" w:line="360" w:lineRule="auto"/>
-        <w:ind w:firstLine="708"/>
-        <w:jc w:val="both"/>
-        <w:rPr>
-          <w:rFonts w:ascii="Times New Roman" w:hAnsi="Times New Roman" w:cs="Times New Roman"/>
-          <w:sz w:val="28"/>
-          <w:szCs w:val="28"/>
-        </w:rPr>
-      </w:pPr>
-      <w:r>
-        <w:rPr>
-          <w:rFonts w:ascii="Times New Roman" w:hAnsi="Times New Roman" w:cs="Times New Roman"/>
-          <w:sz w:val="28"/>
-          <w:szCs w:val="28"/>
-          <w:lang w:val="en-US"/>
-        </w:rPr>
-        <w:t>Login</w:t>
-      </w:r>
-      <w:r>
-        <w:rPr>
-          <w:rFonts w:ascii="Times New Roman" w:hAnsi="Times New Roman" w:cs="Times New Roman"/>
-          <w:sz w:val="28"/>
-          <w:szCs w:val="28"/>
-        </w:rPr>
-        <w:t xml:space="preserve"> </w:t>
-      </w:r>
-      <w:r>
-        <w:rPr>
-          <w:rFonts w:ascii="Times New Roman" w:eastAsia="Times New Roman" w:hAnsi="Times New Roman" w:cs="Times New Roman"/>
-          <w:sz w:val="28"/>
-          <w:szCs w:val="28"/>
-          <w:lang w:eastAsia="ru-RU"/>
-        </w:rPr>
-        <w:t>– в</w:t>
-      </w:r>
-      <w:r>
-        <w:rPr>
-          <w:rFonts w:ascii="Times New Roman" w:hAnsi="Times New Roman" w:cs="Times New Roman"/>
-          <w:sz w:val="28"/>
-          <w:szCs w:val="28"/>
-        </w:rPr>
-        <w:t xml:space="preserve"> Laravel, метод </w:t>
-      </w:r>
-      <w:proofErr w:type="gramStart"/>
-      <w:r>
-        <w:rPr>
-          <w:rFonts w:ascii="Times New Roman" w:hAnsi="Times New Roman" w:cs="Times New Roman"/>
-          <w:sz w:val="28"/>
-          <w:szCs w:val="28"/>
-        </w:rPr>
-        <w:t>login(</w:t>
-      </w:r>
-      <w:proofErr w:type="gramEnd"/>
-      <w:r>
-        <w:rPr>
-          <w:rFonts w:ascii="Times New Roman" w:hAnsi="Times New Roman" w:cs="Times New Roman"/>
-          <w:sz w:val="28"/>
-          <w:szCs w:val="28"/>
-        </w:rPr>
-        <w:t xml:space="preserve">) используется для авторизации пользователя. Этот метод принимает объект User и опциональный параметр, который указывает, следует ли </w:t>
-      </w:r>
-      <w:r>
-        <w:rPr>
-          <w:rFonts w:ascii="Times New Roman" w:hAnsi="Times New Roman" w:cs="Times New Roman"/>
-          <w:sz w:val="28"/>
-          <w:szCs w:val="28"/>
-        </w:rPr>
-        <w:t>«</w:t>
-      </w:r>
-      <w:r>
-        <w:rPr>
-          <w:rFonts w:ascii="Times New Roman" w:hAnsi="Times New Roman" w:cs="Times New Roman"/>
-          <w:sz w:val="28"/>
-          <w:szCs w:val="28"/>
-        </w:rPr>
-        <w:t>запоминать</w:t>
-      </w:r>
-      <w:r>
-        <w:rPr>
-          <w:rFonts w:ascii="Times New Roman" w:hAnsi="Times New Roman" w:cs="Times New Roman"/>
-          <w:sz w:val="28"/>
-          <w:szCs w:val="28"/>
-        </w:rPr>
-        <w:t>»</w:t>
-      </w:r>
-      <w:r>
-        <w:rPr>
-          <w:rFonts w:ascii="Times New Roman" w:hAnsi="Times New Roman" w:cs="Times New Roman"/>
-          <w:sz w:val="28"/>
-          <w:szCs w:val="28"/>
-        </w:rPr>
-        <w:t xml:space="preserve"> пользователя, сохраняя его сеанс между различными запросами.</w:t>
-      </w:r>
-    </w:p>
-    <w:p>
-      <w:pPr>
-        <w:spacing w:after="0" w:line="360" w:lineRule="auto"/>
-        <w:ind w:firstLine="708"/>
-        <w:jc w:val="both"/>
-        <w:rPr>
-          <w:rFonts w:ascii="Times New Roman" w:hAnsi="Times New Roman" w:cs="Times New Roman"/>
-          <w:sz w:val="28"/>
-          <w:szCs w:val="28"/>
-        </w:rPr>
-      </w:pPr>
-      <w:r>
-        <w:rPr>
-          <w:rFonts w:ascii="Times New Roman" w:hAnsi="Times New Roman" w:cs="Times New Roman"/>
-          <w:sz w:val="28"/>
-          <w:szCs w:val="28"/>
-          <w:lang w:val="en-US"/>
-        </w:rPr>
-        <w:t>Logout</w:t>
-      </w:r>
-      <w:r>
-        <w:rPr>
-          <w:rFonts w:ascii="Times New Roman" w:hAnsi="Times New Roman" w:cs="Times New Roman"/>
-          <w:sz w:val="28"/>
-          <w:szCs w:val="28"/>
-        </w:rPr>
-        <w:t xml:space="preserve"> </w:t>
-      </w:r>
-      <w:r>
-        <w:rPr>
-          <w:rFonts w:ascii="Times New Roman" w:eastAsia="Times New Roman" w:hAnsi="Times New Roman" w:cs="Times New Roman"/>
-          <w:sz w:val="28"/>
-          <w:szCs w:val="28"/>
-          <w:lang w:eastAsia="ru-RU"/>
-        </w:rPr>
-        <w:t>– м</w:t>
-      </w:r>
-      <w:r>
-        <w:rPr>
-          <w:rFonts w:ascii="Times New Roman" w:hAnsi="Times New Roman" w:cs="Times New Roman"/>
-          <w:sz w:val="28"/>
-          <w:szCs w:val="28"/>
-        </w:rPr>
-        <w:t xml:space="preserve">етод </w:t>
-      </w:r>
-      <w:proofErr w:type="gramStart"/>
-      <w:r>
-        <w:rPr>
-          <w:rFonts w:ascii="Times New Roman" w:hAnsi="Times New Roman" w:cs="Times New Roman"/>
-          <w:sz w:val="28"/>
-          <w:szCs w:val="28"/>
-        </w:rPr>
-        <w:t>logout(</w:t>
-      </w:r>
-      <w:proofErr w:type="gramEnd"/>
-      <w:r>
-        <w:rPr>
-          <w:rFonts w:ascii="Times New Roman" w:hAnsi="Times New Roman" w:cs="Times New Roman"/>
-          <w:sz w:val="28"/>
-          <w:szCs w:val="28"/>
-        </w:rPr>
-        <w:t>) используется для выхода пользователя из системы. Этот метод удаляет информацию о пользователе из сессии и таким образом завершает его сеанс.</w:t>
-      </w:r>
-    </w:p>
-    <w:p>
-      <w:pPr>
-        <w:spacing w:after="0" w:line="360" w:lineRule="auto"/>
-        <w:ind w:firstLine="708"/>
-        <w:jc w:val="both"/>
-        <w:rPr>
-          <w:rFonts w:ascii="Times New Roman" w:hAnsi="Times New Roman" w:cs="Times New Roman"/>
-          <w:sz w:val="28"/>
-          <w:szCs w:val="28"/>
-        </w:rPr>
-      </w:pPr>
-      <w:r>
-        <w:rPr>
-          <w:rFonts w:ascii="Times New Roman" w:hAnsi="Times New Roman" w:cs="Times New Roman"/>
-          <w:sz w:val="28"/>
-          <w:szCs w:val="28"/>
-          <w:lang w:val="en-US"/>
-        </w:rPr>
-        <w:t>Create</w:t>
-      </w:r>
-      <w:r>
-        <w:rPr>
-          <w:rFonts w:ascii="Times New Roman" w:hAnsi="Times New Roman" w:cs="Times New Roman"/>
-          <w:sz w:val="28"/>
-          <w:szCs w:val="28"/>
-        </w:rPr>
-        <w:t xml:space="preserve"> </w:t>
-      </w:r>
-      <w:r>
-        <w:rPr>
-          <w:rFonts w:ascii="Times New Roman" w:hAnsi="Times New Roman" w:cs="Times New Roman"/>
-          <w:sz w:val="28"/>
-          <w:szCs w:val="28"/>
-        </w:rPr>
-        <w:t>– о</w:t>
-      </w:r>
-      <w:r>
-        <w:rPr>
-          <w:rFonts w:ascii="Times New Roman" w:hAnsi="Times New Roman" w:cs="Times New Roman"/>
-          <w:sz w:val="28"/>
-          <w:szCs w:val="28"/>
-        </w:rPr>
-        <w:t>бычно используется в Eloquent моделях для создания нового экземпляра модели и сохранения его в базе данных. Метод принимает массив атрибутов, которые нужно присвоить новому экземпляру.</w:t>
-      </w:r>
-    </w:p>
-    <w:p>
-      <w:pPr>
-        <w:spacing w:after="0" w:line="360" w:lineRule="auto"/>
-        <w:ind w:firstLine="708"/>
-        <w:jc w:val="both"/>
-        <w:rPr>
-          <w:rFonts w:ascii="Times New Roman" w:hAnsi="Times New Roman" w:cs="Times New Roman"/>
-          <w:sz w:val="28"/>
-          <w:szCs w:val="28"/>
-        </w:rPr>
-      </w:pPr>
-      <w:r>
-        <w:rPr>
-          <w:rFonts w:ascii="Times New Roman" w:hAnsi="Times New Roman" w:cs="Times New Roman"/>
-          <w:sz w:val="28"/>
-          <w:szCs w:val="28"/>
-          <w:lang w:val="en-US"/>
-        </w:rPr>
-        <w:t>Fill</w:t>
-      </w:r>
-      <w:r>
-        <w:rPr>
-          <w:rFonts w:ascii="Times New Roman" w:hAnsi="Times New Roman" w:cs="Times New Roman"/>
-          <w:sz w:val="28"/>
-          <w:szCs w:val="28"/>
-        </w:rPr>
-        <w:t xml:space="preserve"> </w:t>
-      </w:r>
-      <w:r>
-        <w:rPr>
-          <w:rFonts w:ascii="Times New Roman" w:eastAsia="Times New Roman" w:hAnsi="Times New Roman" w:cs="Times New Roman"/>
-          <w:sz w:val="28"/>
-          <w:szCs w:val="28"/>
-          <w:lang w:eastAsia="ru-RU"/>
-        </w:rPr>
-        <w:t>– и</w:t>
-      </w:r>
-      <w:r>
-        <w:rPr>
-          <w:rFonts w:ascii="Times New Roman" w:hAnsi="Times New Roman" w:cs="Times New Roman"/>
-          <w:sz w:val="28"/>
-          <w:szCs w:val="28"/>
-        </w:rPr>
-        <w:t xml:space="preserve">спользуется в Eloquent моделях для массового заполнения атрибутов модели. Этот метод принимает массив, где ключи </w:t>
-      </w:r>
-      <w:r>
-        <w:rPr>
-          <w:rFonts w:ascii="Times New Roman" w:eastAsia="Times New Roman" w:hAnsi="Times New Roman" w:cs="Times New Roman"/>
-          <w:sz w:val="28"/>
-          <w:szCs w:val="28"/>
-          <w:lang w:eastAsia="ru-RU"/>
-        </w:rPr>
-        <w:t>– э</w:t>
-      </w:r>
-      <w:r>
-        <w:rPr>
-          <w:rFonts w:ascii="Times New Roman" w:hAnsi="Times New Roman" w:cs="Times New Roman"/>
-          <w:sz w:val="28"/>
-          <w:szCs w:val="28"/>
-        </w:rPr>
-        <w:t>то имена атрибутов, которые нужно заполнить, а значения</w:t>
-      </w:r>
-      <w:r>
-        <w:rPr>
-          <w:rFonts w:ascii="Times New Roman" w:hAnsi="Times New Roman" w:cs="Times New Roman"/>
-          <w:sz w:val="28"/>
-          <w:szCs w:val="28"/>
-        </w:rPr>
-        <w:t xml:space="preserve"> – э</w:t>
-      </w:r>
-      <w:r>
-        <w:rPr>
-          <w:rFonts w:ascii="Times New Roman" w:hAnsi="Times New Roman" w:cs="Times New Roman"/>
-          <w:sz w:val="28"/>
-          <w:szCs w:val="28"/>
-        </w:rPr>
-        <w:t>то соответствующие значения этих атрибутов.</w:t>
-      </w:r>
-    </w:p>
-    <w:p>
-      <w:pPr>
-        <w:spacing w:after="0" w:line="360" w:lineRule="auto"/>
-        <w:ind w:firstLine="708"/>
-        <w:jc w:val="both"/>
-        <w:rPr>
-          <w:rFonts w:ascii="Times New Roman" w:hAnsi="Times New Roman" w:cs="Times New Roman"/>
-          <w:sz w:val="28"/>
-          <w:szCs w:val="28"/>
-        </w:rPr>
-      </w:pPr>
-      <w:r>
-        <w:rPr>
-          <w:rFonts w:ascii="Times New Roman" w:hAnsi="Times New Roman" w:cs="Times New Roman"/>
-          <w:sz w:val="28"/>
-          <w:szCs w:val="28"/>
-          <w:lang w:val="en-US"/>
-        </w:rPr>
-        <w:t>Save</w:t>
-      </w:r>
-      <w:r>
-        <w:rPr>
-          <w:rFonts w:ascii="Times New Roman" w:hAnsi="Times New Roman" w:cs="Times New Roman"/>
-          <w:sz w:val="28"/>
-          <w:szCs w:val="28"/>
-        </w:rPr>
-        <w:t xml:space="preserve"> </w:t>
-      </w:r>
-      <w:r>
-        <w:rPr>
-          <w:rFonts w:ascii="Times New Roman" w:eastAsia="Times New Roman" w:hAnsi="Times New Roman" w:cs="Times New Roman"/>
-          <w:sz w:val="28"/>
-          <w:szCs w:val="28"/>
-          <w:lang w:eastAsia="ru-RU"/>
-        </w:rPr>
-        <w:t>–</w:t>
-      </w:r>
-      <w:r>
-        <w:rPr>
-          <w:rFonts w:ascii="Times New Roman" w:hAnsi="Times New Roman" w:cs="Times New Roman"/>
-          <w:sz w:val="28"/>
-          <w:szCs w:val="28"/>
-        </w:rPr>
-        <w:t xml:space="preserve"> </w:t>
-      </w:r>
-      <w:r>
-        <w:rPr>
-          <w:rFonts w:ascii="Times New Roman" w:hAnsi="Times New Roman" w:cs="Times New Roman"/>
-          <w:sz w:val="28"/>
-          <w:szCs w:val="28"/>
-        </w:rPr>
-        <w:t>м</w:t>
-      </w:r>
-      <w:r>
-        <w:rPr>
-          <w:rFonts w:ascii="Times New Roman" w:hAnsi="Times New Roman" w:cs="Times New Roman"/>
-          <w:sz w:val="28"/>
-          <w:szCs w:val="28"/>
-        </w:rPr>
-        <w:t xml:space="preserve">етод </w:t>
-      </w:r>
-      <w:proofErr w:type="gramStart"/>
-      <w:r>
-        <w:rPr>
-          <w:rFonts w:ascii="Times New Roman" w:hAnsi="Times New Roman" w:cs="Times New Roman"/>
-          <w:sz w:val="28"/>
-          <w:szCs w:val="28"/>
-        </w:rPr>
-        <w:t>save(</w:t>
-      </w:r>
-      <w:proofErr w:type="gramEnd"/>
-      <w:r>
-        <w:rPr>
-          <w:rFonts w:ascii="Times New Roman" w:hAnsi="Times New Roman" w:cs="Times New Roman"/>
-          <w:sz w:val="28"/>
-          <w:szCs w:val="28"/>
-        </w:rPr>
-        <w:t xml:space="preserve">) используется в Eloquent моделях для сохранения текущего состояния модели в базе данных. Если модель еще не существует в </w:t>
-      </w:r>
-      <w:r>
-        <w:rPr>
-          <w:rFonts w:ascii="Times New Roman" w:hAnsi="Times New Roman" w:cs="Times New Roman"/>
-          <w:sz w:val="28"/>
-          <w:szCs w:val="28"/>
-        </w:rPr>
-        <w:lastRenderedPageBreak/>
-        <w:t xml:space="preserve">базе данных, этот метод создаст новую запись. Если уже существует, метод </w:t>
+        <w:t xml:space="preserve">) используется в Eloquent моделях для сохранения текущего состояния модели в базе данных. Если модель еще не существует в базе данных, этот метод создаст новую запись. Если уже существует, метод </w:t>
       </w:r>
       <w:proofErr w:type="gramStart"/>
       <w:r>
@@ -11567,6 +11828,7 @@
           <w:sz w:val="28"/>
           <w:szCs w:val="28"/>
         </w:rPr>
+        <w:lastRenderedPageBreak/>
         <w:t xml:space="preserve">Программный продукт использует архитектуру клиент-сервер, где серверная и клиентская стороны взаимодействуют друг с другом, используя протокол передачи данных HTTPS. Кроме того, каждая сторона взаимодействует со своими собственными компонентами. </w:t>
       </w:r>
     </w:p>
@@ -11587,7 +11849,6 @@
           <w:sz w:val="28"/>
           <w:szCs w:val="28"/>
         </w:rPr>
-        <w:lastRenderedPageBreak/>
         <w:t xml:space="preserve">Серверная часть обрабатывает бизнес-логику приложения, которая представляет собой программный код, расположенный на сервере. Этот код должен обрабатывать запросы клиентов, обмениваться данными с базой данных, выполнять любые необходимые изменения, а затем возвращать результаты клиенту. </w:t>
       </w:r>
     </w:p>
@@ -12046,6 +12307,7 @@
           <w:sz w:val="28"/>
           <w:szCs w:val="28"/>
         </w:rPr>
+        <w:lastRenderedPageBreak/>
         <w:t xml:space="preserve">Входными данными являются имя, адрес электронной почты и пароль при входе и регистрации. </w:t>
       </w:r>
     </w:p>
@@ -12115,7 +12377,6 @@
           <w:sz w:val="28"/>
           <w:szCs w:val="28"/>
         </w:rPr>
-        <w:lastRenderedPageBreak/>
         <w:t>Тестирование</w:t>
       </w:r>
     </w:p>
@@ -12662,19 +12923,37 @@
     </w:p>
     <w:p>
       <w:pPr>
-        <w:spacing w:after="0" w:line="360" w:lineRule="auto"/>
-        <w:rPr>
-          <w:rFonts w:ascii="Times New Roman" w:hAnsi="Times New Roman" w:cs="Times New Roman"/>
-          <w:sz w:val="28"/>
-          <w:szCs w:val="28"/>
-        </w:rPr>
-      </w:pPr>
-      <w:r>
-        <w:rPr>
-          <w:rFonts w:ascii="Times New Roman" w:hAnsi="Times New Roman" w:cs="Times New Roman"/>
-          <w:sz w:val="28"/>
-          <w:szCs w:val="28"/>
-        </w:rPr>
+        <w:rPr>
+          <w:rFonts w:ascii="Times New Roman" w:hAnsi="Times New Roman" w:cs="Times New Roman"/>
+          <w:sz w:val="28"/>
+          <w:szCs w:val="28"/>
+        </w:rPr>
+      </w:pPr>
+      <w:r>
+        <w:rPr>
+          <w:rFonts w:ascii="Times New Roman" w:hAnsi="Times New Roman" w:cs="Times New Roman"/>
+          <w:sz w:val="28"/>
+          <w:szCs w:val="28"/>
+        </w:rPr>
+        <w:br w:type="page"/>
+      </w:r>
+    </w:p>
+    <w:p>
+      <w:pPr>
+        <w:spacing w:after="0" w:line="360" w:lineRule="auto"/>
+        <w:rPr>
+          <w:rFonts w:ascii="Times New Roman" w:hAnsi="Times New Roman" w:cs="Times New Roman"/>
+          <w:sz w:val="28"/>
+          <w:szCs w:val="28"/>
+        </w:rPr>
+      </w:pPr>
+      <w:r>
+        <w:rPr>
+          <w:rFonts w:ascii="Times New Roman" w:hAnsi="Times New Roman" w:cs="Times New Roman"/>
+          <w:sz w:val="28"/>
+          <w:szCs w:val="28"/>
+        </w:rPr>
+        <w:lastRenderedPageBreak/>
         <w:t>Таблица 1.</w:t>
       </w:r>
       <w:r>
@@ -13476,14 +13755,31 @@
           <w:szCs w:val="28"/>
         </w:rPr>
       </w:pPr>
-      <w:r>
-        <w:rPr>
-          <w:rFonts w:ascii="Times New Roman" w:hAnsi="Times New Roman" w:cs="Times New Roman"/>
-          <w:sz w:val="28"/>
-          <w:szCs w:val="28"/>
-        </w:rPr>
-        <w:lastRenderedPageBreak/>
-        <w:t>Таблица 1.</w:t>
+    </w:p>
+    <w:p>
+      <w:pPr>
+        <w:spacing w:after="0" w:line="360" w:lineRule="auto"/>
+        <w:rPr>
+          <w:rFonts w:ascii="Times New Roman" w:hAnsi="Times New Roman" w:cs="Times New Roman"/>
+          <w:sz w:val="28"/>
+          <w:szCs w:val="28"/>
+        </w:rPr>
+      </w:pPr>
+      <w:r>
+        <w:rPr>
+          <w:rFonts w:ascii="Times New Roman" w:hAnsi="Times New Roman" w:cs="Times New Roman"/>
+          <w:sz w:val="28"/>
+          <w:szCs w:val="28"/>
+        </w:rPr>
+        <w:t xml:space="preserve">Таблица 1.3 – </w:t>
+      </w:r>
+      <w:r>
+        <w:rPr>
+          <w:rFonts w:ascii="Times New Roman" w:hAnsi="Times New Roman" w:cs="Times New Roman"/>
+          <w:sz w:val="28"/>
+          <w:szCs w:val="28"/>
+        </w:rPr>
+        <w:t>Тест-кейс №</w:t>
       </w:r>
       <w:r>
         <w:rPr>
@@ -13499,30 +13795,6 @@
           <w:sz w:val="28"/>
           <w:szCs w:val="28"/>
         </w:rPr>
-        <w:t xml:space="preserve"> – </w:t>
-      </w:r>
-      <w:r>
-        <w:rPr>
-          <w:rFonts w:ascii="Times New Roman" w:hAnsi="Times New Roman" w:cs="Times New Roman"/>
-          <w:sz w:val="28"/>
-          <w:szCs w:val="28"/>
-        </w:rPr>
-        <w:t>Тест-кейс №</w:t>
-      </w:r>
-      <w:r>
-        <w:rPr>
-          <w:rFonts w:ascii="Times New Roman" w:hAnsi="Times New Roman" w:cs="Times New Roman"/>
-          <w:sz w:val="28"/>
-          <w:szCs w:val="28"/>
-        </w:rPr>
-        <w:t>3</w:t>
-      </w:r>
-      <w:r>
-        <w:rPr>
-          <w:rFonts w:ascii="Times New Roman" w:hAnsi="Times New Roman" w:cs="Times New Roman"/>
-          <w:sz w:val="28"/>
-          <w:szCs w:val="28"/>
-        </w:rPr>
         <w:t xml:space="preserve"> </w:t>
       </w:r>
       <w:r>
@@ -13547,15 +13819,7 @@
           <w:sz w:val="28"/>
           <w:szCs w:val="28"/>
         </w:rPr>
-        <w:t xml:space="preserve">Проверка </w:t>
-      </w:r>
-      <w:r>
-        <w:rPr>
-          <w:rFonts w:ascii="Times New Roman" w:hAnsi="Times New Roman" w:cs="Times New Roman"/>
-          <w:sz w:val="28"/>
-          <w:szCs w:val="28"/>
-        </w:rPr>
-        <w:t>авторизации</w:t>
+        <w:t>Проверка авторизации</w:t>
       </w:r>
     </w:p>
     <w:tbl>
@@ -14145,21 +14409,7 @@
                 <w:sz w:val="24"/>
                 <w:szCs w:val="24"/>
               </w:rPr>
-              <w:t xml:space="preserve">Пользователь </w:t>
-            </w:r>
-            <w:r>
-              <w:rPr>
-                <w:sz w:val="24"/>
-                <w:szCs w:val="24"/>
-              </w:rPr>
-              <w:t>вошёл</w:t>
-            </w:r>
-            <w:r>
-              <w:rPr>
-                <w:sz w:val="24"/>
-                <w:szCs w:val="24"/>
-              </w:rPr>
-              <w:t xml:space="preserve"> и увидел своё имя в правом углу страницы</w:t>
+              <w:t>Пользователь вошёл и увидел своё имя в правом углу страницы</w:t>
             </w:r>
           </w:p>
         </w:tc>
@@ -14293,34 +14543,6 @@
     </w:tbl>
     <w:p>
       <w:pPr>
-        <w:spacing w:line="360" w:lineRule="auto"/>
-        <w:rPr>
-          <w:rFonts w:ascii="Times New Roman" w:hAnsi="Times New Roman" w:cs="Times New Roman"/>
-          <w:sz w:val="28"/>
-          <w:szCs w:val="28"/>
-        </w:rPr>
-      </w:pPr>
-    </w:p>
-    <w:p>
-      <w:pPr>
-        <w:rPr>
-          <w:rFonts w:ascii="Times New Roman" w:hAnsi="Times New Roman" w:cs="Times New Roman"/>
-          <w:sz w:val="28"/>
-          <w:szCs w:val="28"/>
-        </w:rPr>
-      </w:pPr>
-      <w:r>
-        <w:rPr>
-          <w:rFonts w:ascii="Times New Roman" w:hAnsi="Times New Roman" w:cs="Times New Roman"/>
-          <w:sz w:val="28"/>
-          <w:szCs w:val="28"/>
-        </w:rPr>
-        <w:br w:type="page"/>
-      </w:r>
-    </w:p>
-    <w:p>
-      <w:pPr>
-        <w:spacing w:after="0" w:line="360" w:lineRule="auto"/>
         <w:rPr>
           <w:rFonts w:ascii="Times New Roman" w:hAnsi="Times New Roman" w:cs="Times New Roman"/>
           <w:sz w:val="28"/>
@@ -16290,15 +16512,7 @@
           <w:sz w:val="28"/>
           <w:szCs w:val="28"/>
         </w:rPr>
-        <w:t>6</w:t>
-      </w:r>
-      <w:r>
-        <w:rPr>
-          <w:rFonts w:ascii="Times New Roman" w:hAnsi="Times New Roman" w:cs="Times New Roman"/>
-          <w:sz w:val="28"/>
-          <w:szCs w:val="28"/>
-        </w:rPr>
-        <w:t>.</w:t>
+        <w:t>6.</w:t>
       </w:r>
       <w:r>
         <w:rPr>
@@ -16401,6 +16615,7 @@
         </w:rPr>
         <w:t xml:space="preserve"> </w:t>
       </w:r>
+      <w:proofErr w:type="spellStart"/>
       <w:r>
         <w:rPr>
           <w:rFonts w:ascii="Times New Roman" w:hAnsi="Times New Roman" w:cs="Times New Roman"/>
@@ -16409,6 +16624,7 @@
         </w:rPr>
         <w:t>Codespaces</w:t>
       </w:r>
+      <w:proofErr w:type="spellEnd"/>
       <w:r>
         <w:rPr>
           <w:rFonts w:ascii="Times New Roman" w:hAnsi="Times New Roman" w:cs="Times New Roman"/>
@@ -16445,7 +16661,7 @@
         </w:rPr>
         <w:t xml:space="preserve">: </w:t>
       </w:r>
-      <w:hyperlink r:id="rId12" w:history="1">
+      <w:hyperlink r:id="rId14" w:history="1">
         <w:r>
           <w:rPr>
             <w:rStyle w:val="a9"/>
@@ -16660,7 +16876,7 @@
         </w:rPr>
         <w:t xml:space="preserve"> для разработки интерфейсов и прототипирования с возможностью организации совместной работы в режиме реального времени [Электронный ресурс] URL:   </w:t>
       </w:r>
-      <w:hyperlink r:id="rId13" w:history="1">
+      <w:hyperlink r:id="rId15" w:history="1">
         <w:r>
           <w:rPr>
             <w:rStyle w:val="a9"/>
@@ -16780,6 +16996,7 @@
       <w:r>
         <w:rPr>
           <w:rFonts w:ascii="Times New Roman" w:hAnsi="Times New Roman" w:cs="Times New Roman"/>
+          <w:noProof/>
           <w:sz w:val="28"/>
           <w:szCs w:val="28"/>
         </w:rPr>
@@ -16788,243 +17005,6 @@
             <wp:extent cx="5940425" cy="2873375"/>
             <wp:effectExtent l="0" t="0" r="3175" b="3175"/>
             <wp:docPr id="2" name="Рисунок 2"/>
-            <wp:cNvGraphicFramePr>
-              <a:graphicFrameLocks xmlns:a="http://schemas.openxmlformats.org/drawingml/2006/main" noChangeAspect="1"/>
-            </wp:cNvGraphicFramePr>
-            <a:graphic xmlns:a="http://schemas.openxmlformats.org/drawingml/2006/main">
-              <a:graphicData uri="http://schemas.openxmlformats.org/drawingml/2006/picture">
-                <pic:pic xmlns:pic="http://schemas.openxmlformats.org/drawingml/2006/picture">
-                  <pic:nvPicPr>
-                    <pic:cNvPr id="1" name=""/>
-                    <pic:cNvPicPr/>
-                  </pic:nvPicPr>
-                  <pic:blipFill>
-                    <a:blip r:embed="rId14"/>
-                    <a:stretch>
-                      <a:fillRect/>
-                    </a:stretch>
-                  </pic:blipFill>
-                  <pic:spPr>
-                    <a:xfrm>
-                      <a:off x="0" y="0"/>
-                      <a:ext cx="5940425" cy="2873375"/>
-                    </a:xfrm>
-                    <a:prstGeom prst="rect">
-                      <a:avLst/>
-                    </a:prstGeom>
-                  </pic:spPr>
-                </pic:pic>
-              </a:graphicData>
-            </a:graphic>
-          </wp:inline>
-        </w:drawing>
-      </w:r>
-    </w:p>
-    <w:p>
-      <w:pPr>
-        <w:spacing w:after="0" w:line="360" w:lineRule="auto"/>
-        <w:jc w:val="center"/>
-        <w:rPr>
-          <w:rFonts w:ascii="Times New Roman" w:hAnsi="Times New Roman" w:cs="Times New Roman"/>
-          <w:sz w:val="28"/>
-          <w:szCs w:val="28"/>
-          <w:lang w:val="en-US"/>
-        </w:rPr>
-      </w:pPr>
-      <w:r>
-        <w:rPr>
-          <w:rFonts w:ascii="Times New Roman" w:hAnsi="Times New Roman" w:cs="Times New Roman"/>
-          <w:sz w:val="28"/>
-          <w:szCs w:val="28"/>
-        </w:rPr>
-        <w:t xml:space="preserve">А.1 – интерфейс </w:t>
-      </w:r>
-      <w:r>
-        <w:rPr>
-          <w:rFonts w:ascii="Times New Roman" w:hAnsi="Times New Roman" w:cs="Times New Roman"/>
-          <w:sz w:val="28"/>
-          <w:szCs w:val="28"/>
-          <w:lang w:val="en-US"/>
-        </w:rPr>
-        <w:t>A</w:t>
-      </w:r>
-      <w:r>
-        <w:rPr>
-          <w:rFonts w:ascii="Times New Roman" w:hAnsi="Times New Roman" w:cs="Times New Roman"/>
-          <w:sz w:val="28"/>
-          <w:szCs w:val="28"/>
-          <w:lang w:val="en-US"/>
-        </w:rPr>
-        <w:t>rtoftea</w:t>
-      </w:r>
-    </w:p>
-    <w:p>
-      <w:pPr>
-        <w:spacing w:after="0" w:line="360" w:lineRule="auto"/>
-        <w:jc w:val="center"/>
-        <w:rPr>
-          <w:rFonts w:ascii="Times New Roman" w:hAnsi="Times New Roman" w:cs="Times New Roman"/>
-          <w:sz w:val="28"/>
-          <w:szCs w:val="28"/>
-        </w:rPr>
-      </w:pPr>
-    </w:p>
-    <w:p>
-      <w:pPr>
-        <w:pStyle w:val="a7"/>
-        <w:tabs>
-          <w:tab w:val="left" w:pos="709"/>
-        </w:tabs>
-        <w:spacing w:after="0" w:line="360" w:lineRule="auto"/>
-        <w:ind w:left="0"/>
-        <w:jc w:val="both"/>
-        <w:rPr>
-          <w:rFonts w:ascii="Times New Roman" w:hAnsi="Times New Roman" w:cs="Times New Roman"/>
-          <w:sz w:val="28"/>
-          <w:szCs w:val="28"/>
-        </w:rPr>
-      </w:pPr>
-      <w:r>
-        <w:rPr>
-          <w:rFonts w:ascii="Times New Roman" w:hAnsi="Times New Roman" w:cs="Times New Roman"/>
-          <w:sz w:val="28"/>
-          <w:szCs w:val="28"/>
-        </w:rPr>
-        <w:drawing>
-          <wp:inline distT="0" distB="0" distL="0" distR="0" wp14:anchorId="7C6DB00D" wp14:editId="4C74799D">
-            <wp:extent cx="5940425" cy="2868295"/>
-            <wp:effectExtent l="0" t="0" r="3175" b="8255"/>
-            <wp:docPr id="3" name="Рисунок 3"/>
-            <wp:cNvGraphicFramePr>
-              <a:graphicFrameLocks xmlns:a="http://schemas.openxmlformats.org/drawingml/2006/main" noChangeAspect="1"/>
-            </wp:cNvGraphicFramePr>
-            <a:graphic xmlns:a="http://schemas.openxmlformats.org/drawingml/2006/main">
-              <a:graphicData uri="http://schemas.openxmlformats.org/drawingml/2006/picture">
-                <pic:pic xmlns:pic="http://schemas.openxmlformats.org/drawingml/2006/picture">
-                  <pic:nvPicPr>
-                    <pic:cNvPr id="1" name=""/>
-                    <pic:cNvPicPr/>
-                  </pic:nvPicPr>
-                  <pic:blipFill>
-                    <a:blip r:embed="rId15"/>
-                    <a:stretch>
-                      <a:fillRect/>
-                    </a:stretch>
-                  </pic:blipFill>
-                  <pic:spPr>
-                    <a:xfrm>
-                      <a:off x="0" y="0"/>
-                      <a:ext cx="5940425" cy="2868295"/>
-                    </a:xfrm>
-                    <a:prstGeom prst="rect">
-                      <a:avLst/>
-                    </a:prstGeom>
-                  </pic:spPr>
-                </pic:pic>
-              </a:graphicData>
-            </a:graphic>
-          </wp:inline>
-        </w:drawing>
-      </w:r>
-    </w:p>
-    <w:p>
-      <w:pPr>
-        <w:spacing w:after="0" w:line="360" w:lineRule="auto"/>
-        <w:jc w:val="center"/>
-        <w:rPr>
-          <w:rFonts w:ascii="Times New Roman" w:hAnsi="Times New Roman" w:cs="Times New Roman"/>
-          <w:sz w:val="28"/>
-          <w:szCs w:val="28"/>
-          <w:lang w:val="en-US"/>
-        </w:rPr>
-      </w:pPr>
-      <w:r>
-        <w:rPr>
-          <w:rFonts w:ascii="Times New Roman" w:hAnsi="Times New Roman" w:cs="Times New Roman"/>
-          <w:sz w:val="28"/>
-          <w:szCs w:val="28"/>
-        </w:rPr>
-        <w:t>А.</w:t>
-      </w:r>
-      <w:r>
-        <w:rPr>
-          <w:rFonts w:ascii="Times New Roman" w:hAnsi="Times New Roman" w:cs="Times New Roman"/>
-          <w:sz w:val="28"/>
-          <w:szCs w:val="28"/>
-          <w:lang w:val="en-US"/>
-        </w:rPr>
-        <w:t>3</w:t>
-      </w:r>
-      <w:r>
-        <w:rPr>
-          <w:rFonts w:ascii="Times New Roman" w:hAnsi="Times New Roman" w:cs="Times New Roman"/>
-          <w:sz w:val="28"/>
-          <w:szCs w:val="28"/>
-        </w:rPr>
-        <w:t xml:space="preserve"> – интерфейс </w:t>
-      </w:r>
-      <w:r>
-        <w:rPr>
-          <w:rFonts w:ascii="Times New Roman" w:hAnsi="Times New Roman" w:cs="Times New Roman"/>
-          <w:sz w:val="28"/>
-          <w:szCs w:val="28"/>
-          <w:lang w:val="en-US"/>
-        </w:rPr>
-        <w:t>M</w:t>
-      </w:r>
-      <w:r>
-        <w:rPr>
-          <w:rFonts w:ascii="Times New Roman" w:hAnsi="Times New Roman" w:cs="Times New Roman"/>
-          <w:sz w:val="28"/>
-          <w:szCs w:val="28"/>
-        </w:rPr>
-        <w:t>orechamag</w:t>
-      </w:r>
-    </w:p>
-    <w:p>
-      <w:pPr>
-        <w:rPr>
-          <w:rFonts w:ascii="Times New Roman" w:hAnsi="Times New Roman" w:cs="Times New Roman"/>
-          <w:sz w:val="28"/>
-          <w:szCs w:val="28"/>
-        </w:rPr>
-      </w:pPr>
-      <w:r>
-        <w:rPr>
-          <w:rFonts w:ascii="Times New Roman" w:hAnsi="Times New Roman" w:cs="Times New Roman"/>
-          <w:sz w:val="28"/>
-          <w:szCs w:val="28"/>
-        </w:rPr>
-        <w:br w:type="page"/>
-      </w:r>
-    </w:p>
-    <w:p>
-      <w:pPr>
-        <w:pStyle w:val="a7"/>
-        <w:tabs>
-          <w:tab w:val="left" w:pos="709"/>
-        </w:tabs>
-        <w:spacing w:after="0" w:line="360" w:lineRule="auto"/>
-        <w:ind w:left="0"/>
-        <w:jc w:val="both"/>
-        <w:rPr>
-          <w:rFonts w:ascii="Times New Roman" w:hAnsi="Times New Roman" w:cs="Times New Roman"/>
-          <w:sz w:val="28"/>
-          <w:szCs w:val="28"/>
-        </w:rPr>
-      </w:pPr>
-      <w:r>
-        <w:rPr>
-          <w:rFonts w:ascii="Times New Roman" w:hAnsi="Times New Roman" w:cs="Times New Roman"/>
-          <w:sz w:val="28"/>
-          <w:szCs w:val="28"/>
-        </w:rPr>
-        <w:lastRenderedPageBreak/>
-        <w:drawing>
-          <wp:inline distT="0" distB="0" distL="0" distR="0" wp14:anchorId="4CA4B5A9" wp14:editId="4D679303">
-            <wp:extent cx="5940425" cy="2860675"/>
-            <wp:effectExtent l="0" t="0" r="3175" b="0"/>
-            <wp:docPr id="4" name="Рисунок 4"/>
             <wp:cNvGraphicFramePr>
               <a:graphicFrameLocks xmlns:a="http://schemas.openxmlformats.org/drawingml/2006/main" noChangeAspect="1"/>
             </wp:cNvGraphicFramePr>
@@ -17044,6 +17024,245 @@
                   <pic:spPr>
                     <a:xfrm>
                       <a:off x="0" y="0"/>
+                      <a:ext cx="5940425" cy="2873375"/>
+                    </a:xfrm>
+                    <a:prstGeom prst="rect">
+                      <a:avLst/>
+                    </a:prstGeom>
+                  </pic:spPr>
+                </pic:pic>
+              </a:graphicData>
+            </a:graphic>
+          </wp:inline>
+        </w:drawing>
+      </w:r>
+    </w:p>
+    <w:p>
+      <w:pPr>
+        <w:spacing w:after="0" w:line="360" w:lineRule="auto"/>
+        <w:jc w:val="center"/>
+        <w:rPr>
+          <w:rFonts w:ascii="Times New Roman" w:hAnsi="Times New Roman" w:cs="Times New Roman"/>
+          <w:sz w:val="28"/>
+          <w:szCs w:val="28"/>
+          <w:lang w:val="en-US"/>
+        </w:rPr>
+      </w:pPr>
+      <w:r>
+        <w:rPr>
+          <w:rFonts w:ascii="Times New Roman" w:hAnsi="Times New Roman" w:cs="Times New Roman"/>
+          <w:sz w:val="28"/>
+          <w:szCs w:val="28"/>
+        </w:rPr>
+        <w:t xml:space="preserve">А.1 – интерфейс </w:t>
+      </w:r>
+      <w:r>
+        <w:rPr>
+          <w:rFonts w:ascii="Times New Roman" w:hAnsi="Times New Roman" w:cs="Times New Roman"/>
+          <w:sz w:val="28"/>
+          <w:szCs w:val="28"/>
+          <w:lang w:val="en-US"/>
+        </w:rPr>
+        <w:t>A</w:t>
+      </w:r>
+      <w:r>
+        <w:rPr>
+          <w:rFonts w:ascii="Times New Roman" w:hAnsi="Times New Roman" w:cs="Times New Roman"/>
+          <w:sz w:val="28"/>
+          <w:szCs w:val="28"/>
+          <w:lang w:val="en-US"/>
+        </w:rPr>
+        <w:t>rtoftea</w:t>
+      </w:r>
+    </w:p>
+    <w:p>
+      <w:pPr>
+        <w:spacing w:after="0" w:line="360" w:lineRule="auto"/>
+        <w:jc w:val="center"/>
+        <w:rPr>
+          <w:rFonts w:ascii="Times New Roman" w:hAnsi="Times New Roman" w:cs="Times New Roman"/>
+          <w:sz w:val="28"/>
+          <w:szCs w:val="28"/>
+        </w:rPr>
+      </w:pPr>
+    </w:p>
+    <w:p>
+      <w:pPr>
+        <w:pStyle w:val="a7"/>
+        <w:tabs>
+          <w:tab w:val="left" w:pos="709"/>
+        </w:tabs>
+        <w:spacing w:after="0" w:line="360" w:lineRule="auto"/>
+        <w:ind w:left="0"/>
+        <w:jc w:val="both"/>
+        <w:rPr>
+          <w:rFonts w:ascii="Times New Roman" w:hAnsi="Times New Roman" w:cs="Times New Roman"/>
+          <w:sz w:val="28"/>
+          <w:szCs w:val="28"/>
+        </w:rPr>
+      </w:pPr>
+      <w:r>
+        <w:rPr>
+          <w:rFonts w:ascii="Times New Roman" w:hAnsi="Times New Roman" w:cs="Times New Roman"/>
+          <w:noProof/>
+          <w:sz w:val="28"/>
+          <w:szCs w:val="28"/>
+        </w:rPr>
+        <w:drawing>
+          <wp:inline distT="0" distB="0" distL="0" distR="0" wp14:anchorId="7C6DB00D" wp14:editId="4C74799D">
+            <wp:extent cx="5940425" cy="2868295"/>
+            <wp:effectExtent l="0" t="0" r="3175" b="8255"/>
+            <wp:docPr id="3" name="Рисунок 3"/>
+            <wp:cNvGraphicFramePr>
+              <a:graphicFrameLocks xmlns:a="http://schemas.openxmlformats.org/drawingml/2006/main" noChangeAspect="1"/>
+            </wp:cNvGraphicFramePr>
+            <a:graphic xmlns:a="http://schemas.openxmlformats.org/drawingml/2006/main">
+              <a:graphicData uri="http://schemas.openxmlformats.org/drawingml/2006/picture">
+                <pic:pic xmlns:pic="http://schemas.openxmlformats.org/drawingml/2006/picture">
+                  <pic:nvPicPr>
+                    <pic:cNvPr id="1" name=""/>
+                    <pic:cNvPicPr/>
+                  </pic:nvPicPr>
+                  <pic:blipFill>
+                    <a:blip r:embed="rId17"/>
+                    <a:stretch>
+                      <a:fillRect/>
+                    </a:stretch>
+                  </pic:blipFill>
+                  <pic:spPr>
+                    <a:xfrm>
+                      <a:off x="0" y="0"/>
+                      <a:ext cx="5940425" cy="2868295"/>
+                    </a:xfrm>
+                    <a:prstGeom prst="rect">
+                      <a:avLst/>
+                    </a:prstGeom>
+                  </pic:spPr>
+                </pic:pic>
+              </a:graphicData>
+            </a:graphic>
+          </wp:inline>
+        </w:drawing>
+      </w:r>
+    </w:p>
+    <w:p>
+      <w:pPr>
+        <w:spacing w:after="0" w:line="360" w:lineRule="auto"/>
+        <w:jc w:val="center"/>
+        <w:rPr>
+          <w:rFonts w:ascii="Times New Roman" w:hAnsi="Times New Roman" w:cs="Times New Roman"/>
+          <w:sz w:val="28"/>
+          <w:szCs w:val="28"/>
+          <w:lang w:val="en-US"/>
+        </w:rPr>
+      </w:pPr>
+      <w:r>
+        <w:rPr>
+          <w:rFonts w:ascii="Times New Roman" w:hAnsi="Times New Roman" w:cs="Times New Roman"/>
+          <w:sz w:val="28"/>
+          <w:szCs w:val="28"/>
+        </w:rPr>
+        <w:t>А.</w:t>
+      </w:r>
+      <w:r>
+        <w:rPr>
+          <w:rFonts w:ascii="Times New Roman" w:hAnsi="Times New Roman" w:cs="Times New Roman"/>
+          <w:sz w:val="28"/>
+          <w:szCs w:val="28"/>
+          <w:lang w:val="en-US"/>
+        </w:rPr>
+        <w:t>3</w:t>
+      </w:r>
+      <w:r>
+        <w:rPr>
+          <w:rFonts w:ascii="Times New Roman" w:hAnsi="Times New Roman" w:cs="Times New Roman"/>
+          <w:sz w:val="28"/>
+          <w:szCs w:val="28"/>
+        </w:rPr>
+        <w:t xml:space="preserve"> – интерфейс </w:t>
+      </w:r>
+      <w:r>
+        <w:rPr>
+          <w:rFonts w:ascii="Times New Roman" w:hAnsi="Times New Roman" w:cs="Times New Roman"/>
+          <w:sz w:val="28"/>
+          <w:szCs w:val="28"/>
+          <w:lang w:val="en-US"/>
+        </w:rPr>
+        <w:t>M</w:t>
+      </w:r>
+      <w:r>
+        <w:rPr>
+          <w:rFonts w:ascii="Times New Roman" w:hAnsi="Times New Roman" w:cs="Times New Roman"/>
+          <w:sz w:val="28"/>
+          <w:szCs w:val="28"/>
+        </w:rPr>
+        <w:t>orechamag</w:t>
+      </w:r>
+    </w:p>
+    <w:p>
+      <w:pPr>
+        <w:rPr>
+          <w:rFonts w:ascii="Times New Roman" w:hAnsi="Times New Roman" w:cs="Times New Roman"/>
+          <w:sz w:val="28"/>
+          <w:szCs w:val="28"/>
+        </w:rPr>
+      </w:pPr>
+      <w:r>
+        <w:rPr>
+          <w:rFonts w:ascii="Times New Roman" w:hAnsi="Times New Roman" w:cs="Times New Roman"/>
+          <w:sz w:val="28"/>
+          <w:szCs w:val="28"/>
+        </w:rPr>
+        <w:br w:type="page"/>
+      </w:r>
+    </w:p>
+    <w:p>
+      <w:pPr>
+        <w:pStyle w:val="a7"/>
+        <w:tabs>
+          <w:tab w:val="left" w:pos="709"/>
+        </w:tabs>
+        <w:spacing w:after="0" w:line="360" w:lineRule="auto"/>
+        <w:ind w:left="0"/>
+        <w:jc w:val="both"/>
+        <w:rPr>
+          <w:rFonts w:ascii="Times New Roman" w:hAnsi="Times New Roman" w:cs="Times New Roman"/>
+          <w:sz w:val="28"/>
+          <w:szCs w:val="28"/>
+        </w:rPr>
+      </w:pPr>
+      <w:r>
+        <w:rPr>
+          <w:rFonts w:ascii="Times New Roman" w:hAnsi="Times New Roman" w:cs="Times New Roman"/>
+          <w:noProof/>
+          <w:sz w:val="28"/>
+          <w:szCs w:val="28"/>
+        </w:rPr>
+        <w:lastRenderedPageBreak/>
+        <w:drawing>
+          <wp:inline distT="0" distB="0" distL="0" distR="0" wp14:anchorId="4CA4B5A9" wp14:editId="4D679303">
+            <wp:extent cx="5940425" cy="2860675"/>
+            <wp:effectExtent l="0" t="0" r="3175" b="0"/>
+            <wp:docPr id="4" name="Рисунок 4"/>
+            <wp:cNvGraphicFramePr>
+              <a:graphicFrameLocks xmlns:a="http://schemas.openxmlformats.org/drawingml/2006/main" noChangeAspect="1"/>
+            </wp:cNvGraphicFramePr>
+            <a:graphic xmlns:a="http://schemas.openxmlformats.org/drawingml/2006/main">
+              <a:graphicData uri="http://schemas.openxmlformats.org/drawingml/2006/picture">
+                <pic:pic xmlns:pic="http://schemas.openxmlformats.org/drawingml/2006/picture">
+                  <pic:nvPicPr>
+                    <pic:cNvPr id="1" name=""/>
+                    <pic:cNvPicPr/>
+                  </pic:nvPicPr>
+                  <pic:blipFill>
+                    <a:blip r:embed="rId18"/>
+                    <a:stretch>
+                      <a:fillRect/>
+                    </a:stretch>
+                  </pic:blipFill>
+                  <pic:spPr>
+                    <a:xfrm>
+                      <a:off x="0" y="0"/>
                       <a:ext cx="5940425" cy="2860675"/>
                     </a:xfrm>
                     <a:prstGeom prst="rect">
@@ -17130,8 +17349,8 @@
       </w:pPr>
     </w:p>
     <w:sectPr>
-      <w:headerReference w:type="default" r:id="rId17"/>
-      <w:headerReference w:type="first" r:id="rId18"/>
+      <w:headerReference w:type="default" r:id="rId19"/>
+      <w:headerReference w:type="first" r:id="rId20"/>
       <w:pgSz w:w="11906" w:h="16838"/>
       <w:pgMar w:top="1134" w:right="850" w:bottom="1134" w:left="1701" w:header="708" w:footer="708" w:gutter="0"/>
       <w:pgNumType w:start="1"/>
@@ -21565,7 +21784,7 @@
   <w:style w:type="paragraph" w:default="1" w:styleId="a">
     <w:name w:val="Normal"/>
     <w:qFormat/>
-    <w:rsid w:val="005C645A"/>
+    <w:rsid w:val="004B17E6"/>
     <w:rPr>
       <w:kern w:val="0"/>
       <w14:ligatures w14:val="none"/>

</xml_diff>